<commit_message>
Update first all template aspose suntipong.s@cdssolution.com
</commit_message>
<xml_diff>
--- a/EXAT.ECM.FED.API/DocumentTemplate/FED/DailyVehicleInspectionTemplate.docx
+++ b/EXAT.ECM.FED.API/DocumentTemplate/FED/DailyVehicleInspectionTemplate.docx
@@ -327,6 +327,7 @@
                     <w:pStyle w:val="TableContents"/>
                     <w:tabs>
                       <w:tab w:val="left" w:pos="1527"/>
+                      <w:tab w:val="left" w:pos="3172"/>
                       <w:tab w:val="left" w:pos="4193"/>
                       <w:tab w:val="left" w:pos="4788"/>
                     </w:tabs>
@@ -368,6 +369,14 @@
                       <w:u w:val="dotted"/>
                     </w:rPr>
                     <w:t>[LICENSE_PLATE]</w:t>
+                  </w:r>
+                  <w:r>
+                    <w:rPr>
+                      <w:rFonts w:ascii="TH SarabunPSK" w:hAnsi="TH SarabunPSK" w:cs="TH SarabunPSK"/>
+                      <w:szCs w:val="24"/>
+                      <w:u w:val="dotted"/>
+                    </w:rPr>
+                    <w:tab/>
                   </w:r>
                   <w:r>
                     <w:rPr>
@@ -752,26 +761,39 @@
                     </w:rPr>
                     <w:tab/>
                   </w:r>
-                  <w:r>
-                    <w:rPr>
-                      <w:rFonts w:ascii="TH SarabunPSK" w:hAnsi="TH SarabunPSK" w:cs="TH SarabunPSK"/>
-                      <w:szCs w:val="24"/>
-                    </w:rPr>
-                    <w:t>[</w:t>
-                  </w:r>
-                  <w:r>
-                    <w:rPr>
-                      <w:rFonts w:ascii="TH SarabunPSK" w:hAnsi="TH SarabunPSK" w:cs="TH SarabunPSK"/>
-                      <w:szCs w:val="24"/>
-                    </w:rPr>
-                    <w:t>FLAG_PUBLIC_VEH</w:t>
-                  </w:r>
-                  <w:r>
-                    <w:rPr>
-                      <w:rFonts w:ascii="TH SarabunPSK" w:hAnsi="TH SarabunPSK" w:cs="TH SarabunPSK"/>
-                      <w:szCs w:val="24"/>
-                    </w:rPr>
-                    <w:t xml:space="preserve">_HTML] </w:t>
+                  <w:sdt>
+                    <w:sdtPr>
+                      <w:rPr>
+                        <w:rFonts w:ascii="TH SarabunPSK" w:hAnsi="TH SarabunPSK" w:cs="TH SarabunPSK"/>
+                        <w:szCs w:val="24"/>
+                        <w:cs/>
+                      </w:rPr>
+                      <w:alias w:val="FLAG_PUBLIC_VEH_HTML"/>
+                      <w:tag w:val="FLAG_PUBLIC_VEH_HTML"/>
+                      <w:id w:val="1004015185"/>
+                      <w14:checkbox>
+                        <w14:checked w14:val="0"/>
+                        <w14:checkedState w14:val="0052" w14:font="Wingdings 2"/>
+                        <w14:uncheckedState w14:val="2610" w14:font="MS Gothic"/>
+                      </w14:checkbox>
+                    </w:sdtPr>
+                    <w:sdtContent>
+                      <w:r>
+                        <w:rPr>
+                          <w:rFonts w:ascii="MS Gothic" w:eastAsia="MS Gothic" w:hAnsi="MS Gothic" w:cs="TH SarabunPSK" w:hint="eastAsia"/>
+                          <w:szCs w:val="24"/>
+                          <w:cs/>
+                        </w:rPr>
+                        <w:t>☐</w:t>
+                      </w:r>
+                    </w:sdtContent>
+                  </w:sdt>
+                  <w:r>
+                    <w:rPr>
+                      <w:rFonts w:ascii="TH SarabunPSK" w:hAnsi="TH SarabunPSK" w:cs="TH SarabunPSK"/>
+                      <w:szCs w:val="24"/>
+                    </w:rPr>
+                    <w:t xml:space="preserve"> </w:t>
                   </w:r>
                   <w:r>
                     <w:rPr>
@@ -789,26 +811,43 @@
                     </w:rPr>
                     <w:tab/>
                   </w:r>
-                  <w:r>
-                    <w:rPr>
-                      <w:rFonts w:ascii="TH SarabunPSK" w:hAnsi="TH SarabunPSK" w:cs="TH SarabunPSK"/>
-                      <w:szCs w:val="24"/>
-                    </w:rPr>
-                    <w:t>[</w:t>
-                  </w:r>
-                  <w:r>
-                    <w:rPr>
-                      <w:rFonts w:ascii="TH SarabunPSK" w:hAnsi="TH SarabunPSK" w:cs="TH SarabunPSK"/>
-                      <w:szCs w:val="24"/>
-                    </w:rPr>
-                    <w:t>FLAG_COMPANY_VEH</w:t>
-                  </w:r>
-                  <w:r>
-                    <w:rPr>
-                      <w:rFonts w:ascii="TH SarabunPSK" w:hAnsi="TH SarabunPSK" w:cs="TH SarabunPSK"/>
-                      <w:szCs w:val="24"/>
-                    </w:rPr>
-                    <w:t xml:space="preserve">_HTML] </w:t>
+                  <w:sdt>
+                    <w:sdtPr>
+                      <w:rPr>
+                        <w:rFonts w:ascii="TH SarabunPSK" w:hAnsi="TH SarabunPSK" w:cs="TH SarabunPSK"/>
+                        <w:szCs w:val="24"/>
+                        <w:cs/>
+                      </w:rPr>
+                      <w:alias w:val="FLAG_COMPANY_VEH_HTML"/>
+                      <w:tag w:val="FLAG_COMPANY_VEH_HTML"/>
+                      <w:id w:val="1608693777"/>
+                      <w14:checkbox>
+                        <w14:checked w14:val="0"/>
+                        <w14:checkedState w14:val="0052" w14:font="Wingdings 2"/>
+                        <w14:uncheckedState w14:val="2610" w14:font="MS Gothic"/>
+                      </w14:checkbox>
+                    </w:sdtPr>
+                    <w:sdtEndPr>
+                      <w:rPr>
+                        <w:cs w:val="0"/>
+                      </w:rPr>
+                    </w:sdtEndPr>
+                    <w:sdtContent>
+                      <w:r>
+                        <w:rPr>
+                          <w:rFonts w:ascii="MS Gothic" w:eastAsia="MS Gothic" w:hAnsi="MS Gothic" w:cs="TH SarabunPSK" w:hint="eastAsia"/>
+                          <w:szCs w:val="24"/>
+                        </w:rPr>
+                        <w:t>☐</w:t>
+                      </w:r>
+                    </w:sdtContent>
+                  </w:sdt>
+                  <w:r>
+                    <w:rPr>
+                      <w:rFonts w:ascii="TH SarabunPSK" w:hAnsi="TH SarabunPSK" w:cs="TH SarabunPSK"/>
+                      <w:szCs w:val="24"/>
+                    </w:rPr>
+                    <w:t xml:space="preserve"> </w:t>
                   </w:r>
                   <w:r>
                     <w:rPr>
@@ -855,26 +894,39 @@
                     </w:rPr>
                     <w:tab/>
                   </w:r>
-                  <w:r>
-                    <w:rPr>
-                      <w:rFonts w:ascii="TH SarabunPSK" w:hAnsi="TH SarabunPSK" w:cs="TH SarabunPSK"/>
-                      <w:szCs w:val="24"/>
-                    </w:rPr>
-                    <w:t>[</w:t>
-                  </w:r>
-                  <w:r>
-                    <w:rPr>
-                      <w:rFonts w:ascii="TH SarabunPSK" w:hAnsi="TH SarabunPSK" w:cs="TH SarabunPSK"/>
-                      <w:szCs w:val="24"/>
-                    </w:rPr>
-                    <w:t>FLAG_PASSENGER_VEH</w:t>
-                  </w:r>
-                  <w:r>
-                    <w:rPr>
-                      <w:rFonts w:ascii="TH SarabunPSK" w:hAnsi="TH SarabunPSK" w:cs="TH SarabunPSK"/>
-                      <w:szCs w:val="24"/>
-                    </w:rPr>
-                    <w:t xml:space="preserve">_HTML] </w:t>
+                  <w:sdt>
+                    <w:sdtPr>
+                      <w:rPr>
+                        <w:rFonts w:ascii="TH SarabunPSK" w:hAnsi="TH SarabunPSK" w:cs="TH SarabunPSK"/>
+                        <w:szCs w:val="24"/>
+                        <w:cs/>
+                      </w:rPr>
+                      <w:alias w:val="FLAG_PASSENGER_VEH_HTML"/>
+                      <w:tag w:val="FLAG_PASSENGER_VEH_HTML"/>
+                      <w:id w:val="145326724"/>
+                      <w14:checkbox>
+                        <w14:checked w14:val="0"/>
+                        <w14:checkedState w14:val="0052" w14:font="Wingdings 2"/>
+                        <w14:uncheckedState w14:val="2610" w14:font="MS Gothic"/>
+                      </w14:checkbox>
+                    </w:sdtPr>
+                    <w:sdtContent>
+                      <w:r>
+                        <w:rPr>
+                          <w:rFonts w:ascii="MS Gothic" w:eastAsia="MS Gothic" w:hAnsi="MS Gothic" w:cs="TH SarabunPSK" w:hint="eastAsia"/>
+                          <w:szCs w:val="24"/>
+                          <w:cs/>
+                        </w:rPr>
+                        <w:t>☐</w:t>
+                      </w:r>
+                    </w:sdtContent>
+                  </w:sdt>
+                  <w:r>
+                    <w:rPr>
+                      <w:rFonts w:ascii="TH SarabunPSK" w:hAnsi="TH SarabunPSK" w:cs="TH SarabunPSK"/>
+                      <w:szCs w:val="24"/>
+                    </w:rPr>
+                    <w:t xml:space="preserve"> </w:t>
                   </w:r>
                   <w:r>
                     <w:rPr>
@@ -1106,27 +1158,31 @@
               </w:rPr>
               <w:t xml:space="preserve"> </w:t>
             </w:r>
-            <w:r>
-              <w:rPr>
-                <w:rFonts w:ascii="TH SarabunPSK" w:hAnsi="TH SarabunPSK" w:cs="TH SarabunPSK"/>
-                <w:szCs w:val="24"/>
-              </w:rPr>
-              <w:t>[</w:t>
-            </w:r>
-            <w:r>
-              <w:rPr>
-                <w:rFonts w:ascii="TH SarabunPSK" w:hAnsi="TH SarabunPSK" w:cs="TH SarabunPSK"/>
-                <w:szCs w:val="24"/>
-              </w:rPr>
-              <w:t>FLAG_FULL_FUEL</w:t>
-            </w:r>
-            <w:r>
-              <w:rPr>
-                <w:rFonts w:ascii="TH SarabunPSK" w:hAnsi="TH SarabunPSK" w:cs="TH SarabunPSK"/>
-                <w:szCs w:val="24"/>
-              </w:rPr>
-              <w:t>_HTML]</w:t>
-            </w:r>
+            <w:sdt>
+              <w:sdtPr>
+                <w:rPr>
+                  <w:rFonts w:ascii="TH SarabunPSK" w:hAnsi="TH SarabunPSK" w:cs="TH SarabunPSK" w:hint="cs"/>
+                  <w:szCs w:val="24"/>
+                </w:rPr>
+                <w:alias w:val="FLAG_FULL_FUEL_HTML"/>
+                <w:tag w:val="FLAG_FULL_FUEL_HTML"/>
+                <w:id w:val="1578933569"/>
+                <w14:checkbox>
+                  <w14:checked w14:val="1"/>
+                  <w14:checkedState w14:val="0052" w14:font="Wingdings 2"/>
+                  <w14:uncheckedState w14:val="2610" w14:font="MS Gothic"/>
+                </w14:checkbox>
+              </w:sdtPr>
+              <w:sdtContent>
+                <w:r>
+                  <w:rPr>
+                    <w:rFonts w:ascii="TH SarabunPSK" w:hAnsi="TH SarabunPSK" w:cs="TH SarabunPSK" w:hint="cs"/>
+                    <w:szCs w:val="24"/>
+                  </w:rPr>
+                  <w:sym w:font="Wingdings 2" w:char="F052"/>
+                </w:r>
+              </w:sdtContent>
+            </w:sdt>
             <w:r>
               <w:rPr>
                 <w:rFonts w:ascii="TH SarabunPSK" w:hAnsi="TH SarabunPSK" w:cs="TH SarabunPSK" w:hint="cs"/>
@@ -1142,27 +1198,31 @@
               </w:rPr>
               <w:t xml:space="preserve">¾ </w:t>
             </w:r>
-            <w:r>
-              <w:rPr>
-                <w:rFonts w:ascii="TH SarabunPSK" w:hAnsi="TH SarabunPSK" w:cs="TH SarabunPSK"/>
-                <w:szCs w:val="24"/>
-              </w:rPr>
-              <w:t>[</w:t>
-            </w:r>
-            <w:r>
-              <w:rPr>
-                <w:rFonts w:ascii="TH SarabunPSK" w:hAnsi="TH SarabunPSK" w:cs="TH SarabunPSK"/>
-                <w:szCs w:val="24"/>
-              </w:rPr>
-              <w:t>FLAG_75_FUEL</w:t>
-            </w:r>
-            <w:r>
-              <w:rPr>
-                <w:rFonts w:ascii="TH SarabunPSK" w:hAnsi="TH SarabunPSK" w:cs="TH SarabunPSK"/>
-                <w:szCs w:val="24"/>
-              </w:rPr>
-              <w:t>_HTML]</w:t>
-            </w:r>
+            <w:sdt>
+              <w:sdtPr>
+                <w:rPr>
+                  <w:rFonts w:ascii="TH SarabunPSK" w:hAnsi="TH SarabunPSK" w:cs="TH SarabunPSK" w:hint="cs"/>
+                  <w:szCs w:val="24"/>
+                </w:rPr>
+                <w:alias w:val="FLAG_75_FUEL_HTML"/>
+                <w:tag w:val="FLAG_75_FUEL_HTML"/>
+                <w:id w:val="1282233437"/>
+                <w14:checkbox>
+                  <w14:checked w14:val="1"/>
+                  <w14:checkedState w14:val="0052" w14:font="Wingdings 2"/>
+                  <w14:uncheckedState w14:val="2610" w14:font="MS Gothic"/>
+                </w14:checkbox>
+              </w:sdtPr>
+              <w:sdtContent>
+                <w:r>
+                  <w:rPr>
+                    <w:rFonts w:ascii="TH SarabunPSK" w:hAnsi="TH SarabunPSK" w:cs="TH SarabunPSK" w:hint="cs"/>
+                    <w:szCs w:val="24"/>
+                  </w:rPr>
+                  <w:sym w:font="Wingdings 2" w:char="F052"/>
+                </w:r>
+              </w:sdtContent>
+            </w:sdt>
             <w:r>
               <w:rPr>
                 <w:rFonts w:ascii="TH SarabunPSK" w:hAnsi="TH SarabunPSK" w:cs="TH SarabunPSK" w:hint="cs"/>
@@ -1170,27 +1230,31 @@
               </w:rPr>
               <w:t xml:space="preserve">            ½ </w:t>
             </w:r>
-            <w:r>
-              <w:rPr>
-                <w:rFonts w:ascii="TH SarabunPSK" w:hAnsi="TH SarabunPSK" w:cs="TH SarabunPSK"/>
-                <w:szCs w:val="24"/>
-              </w:rPr>
-              <w:t>[</w:t>
-            </w:r>
-            <w:r>
-              <w:rPr>
-                <w:rFonts w:ascii="TH SarabunPSK" w:hAnsi="TH SarabunPSK" w:cs="TH SarabunPSK"/>
-                <w:szCs w:val="24"/>
-              </w:rPr>
-              <w:t>FLAG_50_FUEL</w:t>
-            </w:r>
-            <w:r>
-              <w:rPr>
-                <w:rFonts w:ascii="TH SarabunPSK" w:hAnsi="TH SarabunPSK" w:cs="TH SarabunPSK"/>
-                <w:szCs w:val="24"/>
-              </w:rPr>
-              <w:t>_HTML]</w:t>
-            </w:r>
+            <w:sdt>
+              <w:sdtPr>
+                <w:rPr>
+                  <w:rFonts w:ascii="TH SarabunPSK" w:hAnsi="TH SarabunPSK" w:cs="TH SarabunPSK" w:hint="cs"/>
+                  <w:szCs w:val="24"/>
+                </w:rPr>
+                <w:alias w:val="FLAG_50_FUEL_HTML"/>
+                <w:tag w:val="FLAG_50_FUEL_HTML"/>
+                <w:id w:val="-1992708079"/>
+                <w14:checkbox>
+                  <w14:checked w14:val="1"/>
+                  <w14:checkedState w14:val="0052" w14:font="Wingdings 2"/>
+                  <w14:uncheckedState w14:val="2610" w14:font="MS Gothic"/>
+                </w14:checkbox>
+              </w:sdtPr>
+              <w:sdtContent>
+                <w:r>
+                  <w:rPr>
+                    <w:rFonts w:ascii="TH SarabunPSK" w:hAnsi="TH SarabunPSK" w:cs="TH SarabunPSK" w:hint="cs"/>
+                    <w:szCs w:val="24"/>
+                  </w:rPr>
+                  <w:sym w:font="Wingdings 2" w:char="F052"/>
+                </w:r>
+              </w:sdtContent>
+            </w:sdt>
             <w:r>
               <w:rPr>
                 <w:rFonts w:ascii="TH SarabunPSK" w:hAnsi="TH SarabunPSK" w:cs="TH SarabunPSK" w:hint="cs"/>
@@ -1198,27 +1262,31 @@
               </w:rPr>
               <w:t xml:space="preserve">            ¼ </w:t>
             </w:r>
-            <w:r>
-              <w:rPr>
-                <w:rFonts w:ascii="TH SarabunPSK" w:hAnsi="TH SarabunPSK" w:cs="TH SarabunPSK"/>
-                <w:szCs w:val="24"/>
-              </w:rPr>
-              <w:t>[</w:t>
-            </w:r>
-            <w:r>
-              <w:rPr>
-                <w:rFonts w:ascii="TH SarabunPSK" w:hAnsi="TH SarabunPSK" w:cs="TH SarabunPSK"/>
-                <w:szCs w:val="24"/>
-              </w:rPr>
-              <w:t>FLAG_25_FUEL</w:t>
-            </w:r>
-            <w:r>
-              <w:rPr>
-                <w:rFonts w:ascii="TH SarabunPSK" w:hAnsi="TH SarabunPSK" w:cs="TH SarabunPSK"/>
-                <w:szCs w:val="24"/>
-              </w:rPr>
-              <w:t>_HTML]</w:t>
-            </w:r>
+            <w:sdt>
+              <w:sdtPr>
+                <w:rPr>
+                  <w:rFonts w:ascii="TH SarabunPSK" w:hAnsi="TH SarabunPSK" w:cs="TH SarabunPSK" w:hint="cs"/>
+                  <w:szCs w:val="24"/>
+                </w:rPr>
+                <w:alias w:val="FLAG_25_FUEL_HTML"/>
+                <w:tag w:val="FLAG_25_FUEL_HTML"/>
+                <w:id w:val="-810563003"/>
+                <w14:checkbox>
+                  <w14:checked w14:val="1"/>
+                  <w14:checkedState w14:val="0052" w14:font="Wingdings 2"/>
+                  <w14:uncheckedState w14:val="2610" w14:font="MS Gothic"/>
+                </w14:checkbox>
+              </w:sdtPr>
+              <w:sdtContent>
+                <w:r>
+                  <w:rPr>
+                    <w:rFonts w:ascii="TH SarabunPSK" w:hAnsi="TH SarabunPSK" w:cs="TH SarabunPSK" w:hint="cs"/>
+                    <w:szCs w:val="24"/>
+                  </w:rPr>
+                  <w:sym w:font="Wingdings 2" w:char="F052"/>
+                </w:r>
+              </w:sdtContent>
+            </w:sdt>
             <w:r>
               <w:rPr>
                 <w:rFonts w:ascii="TH SarabunPSK" w:hAnsi="TH SarabunPSK" w:cs="TH SarabunPSK" w:hint="cs"/>
@@ -1241,27 +1309,31 @@
               </w:rPr>
               <w:t xml:space="preserve"> </w:t>
             </w:r>
-            <w:r>
-              <w:rPr>
-                <w:rFonts w:ascii="TH SarabunPSK" w:hAnsi="TH SarabunPSK" w:cs="TH SarabunPSK"/>
-                <w:szCs w:val="24"/>
-              </w:rPr>
-              <w:t>[</w:t>
-            </w:r>
-            <w:r>
-              <w:rPr>
-                <w:rFonts w:ascii="TH SarabunPSK" w:hAnsi="TH SarabunPSK" w:cs="TH SarabunPSK"/>
-                <w:szCs w:val="24"/>
-              </w:rPr>
-              <w:t>FLAG_EMPTY_FUEL</w:t>
-            </w:r>
-            <w:r>
-              <w:rPr>
-                <w:rFonts w:ascii="TH SarabunPSK" w:hAnsi="TH SarabunPSK" w:cs="TH SarabunPSK"/>
-                <w:szCs w:val="24"/>
-              </w:rPr>
-              <w:t>_HTML]</w:t>
-            </w:r>
+            <w:sdt>
+              <w:sdtPr>
+                <w:rPr>
+                  <w:rFonts w:ascii="TH SarabunPSK" w:hAnsi="TH SarabunPSK" w:cs="TH SarabunPSK" w:hint="cs"/>
+                  <w:szCs w:val="24"/>
+                </w:rPr>
+                <w:alias w:val="FLAG_EMPTY_FUEL_HTML"/>
+                <w:tag w:val="FLAG_EMPTY_FUEL_HTML"/>
+                <w:id w:val="-495645766"/>
+                <w14:checkbox>
+                  <w14:checked w14:val="0"/>
+                  <w14:checkedState w14:val="0052" w14:font="Wingdings 2"/>
+                  <w14:uncheckedState w14:val="2610" w14:font="MS Gothic"/>
+                </w14:checkbox>
+              </w:sdtPr>
+              <w:sdtContent>
+                <w:r>
+                  <w:rPr>
+                    <w:rFonts w:ascii="MS Gothic" w:eastAsia="MS Gothic" w:hAnsi="MS Gothic" w:cs="TH SarabunPSK" w:hint="eastAsia"/>
+                    <w:szCs w:val="24"/>
+                  </w:rPr>
+                  <w:t>☐</w:t>
+                </w:r>
+              </w:sdtContent>
+            </w:sdt>
           </w:p>
         </w:tc>
       </w:tr>
@@ -1398,49 +1470,37 @@
                 <w:szCs w:val="24"/>
               </w:rPr>
             </w:pPr>
-            <w:r>
-              <w:rPr>
-                <w:rFonts w:ascii="TH SarabunPSK" w:eastAsia="TH SarabunIT๙" w:hAnsi="TH SarabunPSK" w:cs="TH SarabunPSK"/>
-                <w:szCs w:val="24"/>
-              </w:rPr>
-              <w:t>[</w:t>
-            </w:r>
-            <w:r>
-              <w:rPr>
-                <w:rFonts w:ascii="TH SarabunPSK" w:eastAsia="TH SarabunIT๙" w:hAnsi="TH SarabunPSK" w:cs="TH SarabunPSK"/>
-                <w:szCs w:val="24"/>
-              </w:rPr>
-              <w:t>FLAG_WATER_STS1_</w:t>
-            </w:r>
-            <w:proofErr w:type="gramStart"/>
-            <w:r>
-              <w:rPr>
-                <w:rFonts w:ascii="TH SarabunPSK" w:eastAsia="TH SarabunIT๙" w:hAnsi="TH SarabunPSK" w:cs="TH SarabunPSK"/>
-                <w:szCs w:val="24"/>
-              </w:rPr>
-              <w:t>HTML</w:t>
-            </w:r>
-            <w:r>
-              <w:rPr>
-                <w:rFonts w:ascii="TH SarabunPSK" w:eastAsia="TH SarabunIT๙" w:hAnsi="TH SarabunPSK" w:cs="TH SarabunPSK"/>
-                <w:szCs w:val="24"/>
-              </w:rPr>
-              <w:t>]</w:t>
-            </w:r>
+            <w:sdt>
+              <w:sdtPr>
+                <w:rPr>
+                  <w:rFonts w:ascii="TH SarabunPSK" w:eastAsia="TH SarabunIT๙" w:hAnsi="TH SarabunPSK" w:cs="TH SarabunPSK" w:hint="cs"/>
+                  <w:szCs w:val="24"/>
+                </w:rPr>
+                <w:alias w:val="FLAG_WATER_STS1_HTML"/>
+                <w:tag w:val="FLAG_WATER_STS1_HTML"/>
+                <w:id w:val="-675810884"/>
+                <w14:checkbox>
+                  <w14:checked w14:val="0"/>
+                  <w14:checkedState w14:val="0052" w14:font="Wingdings 2"/>
+                  <w14:uncheckedState w14:val="2610" w14:font="MS Gothic"/>
+                </w14:checkbox>
+              </w:sdtPr>
+              <w:sdtContent>
+                <w:r>
+                  <w:rPr>
+                    <w:rFonts w:ascii="MS Gothic" w:eastAsia="MS Gothic" w:hAnsi="MS Gothic" w:cs="TH SarabunPSK" w:hint="eastAsia"/>
+                    <w:szCs w:val="24"/>
+                  </w:rPr>
+                  <w:t>☐</w:t>
+                </w:r>
+              </w:sdtContent>
+            </w:sdt>
             <w:r>
               <w:rPr>
                 <w:rFonts w:ascii="TH SarabunPSK" w:eastAsia="TH SarabunIT๙" w:hAnsi="TH SarabunPSK" w:cs="TH SarabunPSK" w:hint="cs"/>
                 <w:szCs w:val="24"/>
               </w:rPr>
               <w:t xml:space="preserve">   </w:t>
-            </w:r>
-            <w:proofErr w:type="gramEnd"/>
-            <w:r>
-              <w:rPr>
-                <w:rFonts w:ascii="TH SarabunPSK" w:eastAsia="TH SarabunIT๙" w:hAnsi="TH SarabunPSK" w:cs="TH SarabunPSK" w:hint="cs"/>
-                <w:szCs w:val="24"/>
-              </w:rPr>
-              <w:t xml:space="preserve"> </w:t>
             </w:r>
             <w:r>
               <w:rPr>
@@ -1460,35 +1520,31 @@
                 <w:szCs w:val="24"/>
               </w:rPr>
             </w:pPr>
-            <w:r>
-              <w:rPr>
-                <w:rFonts w:ascii="TH SarabunPSK" w:eastAsia="TH SarabunIT๙" w:hAnsi="TH SarabunPSK" w:cs="TH SarabunPSK"/>
-                <w:szCs w:val="24"/>
-              </w:rPr>
-              <w:t>[</w:t>
-            </w:r>
-            <w:r>
-              <w:rPr>
-                <w:rFonts w:ascii="TH SarabunPSK" w:eastAsia="TH SarabunIT๙" w:hAnsi="TH SarabunPSK" w:cs="TH SarabunPSK"/>
-                <w:szCs w:val="24"/>
-              </w:rPr>
-              <w:t>FLAG_DIST_WATER_STS1_</w:t>
-            </w:r>
-            <w:proofErr w:type="gramStart"/>
-            <w:r>
-              <w:rPr>
-                <w:rFonts w:ascii="TH SarabunPSK" w:eastAsia="TH SarabunIT๙" w:hAnsi="TH SarabunPSK" w:cs="TH SarabunPSK"/>
-                <w:szCs w:val="24"/>
-              </w:rPr>
-              <w:t>HTML</w:t>
-            </w:r>
-            <w:r>
-              <w:rPr>
-                <w:rFonts w:ascii="TH SarabunPSK" w:eastAsia="TH SarabunIT๙" w:hAnsi="TH SarabunPSK" w:cs="TH SarabunPSK"/>
-                <w:szCs w:val="24"/>
-              </w:rPr>
-              <w:t>]</w:t>
-            </w:r>
+            <w:sdt>
+              <w:sdtPr>
+                <w:rPr>
+                  <w:rFonts w:ascii="TH SarabunPSK" w:eastAsia="TH SarabunIT๙" w:hAnsi="TH SarabunPSK" w:cs="TH SarabunPSK" w:hint="cs"/>
+                  <w:szCs w:val="24"/>
+                </w:rPr>
+                <w:alias w:val="FLAG_DIST_WATER_STS1_HTML"/>
+                <w:tag w:val="FLAG_DIST_WATER_STS1_HTML"/>
+                <w:id w:val="-513375455"/>
+                <w14:checkbox>
+                  <w14:checked w14:val="0"/>
+                  <w14:checkedState w14:val="0052" w14:font="Wingdings 2"/>
+                  <w14:uncheckedState w14:val="2610" w14:font="MS Gothic"/>
+                </w14:checkbox>
+              </w:sdtPr>
+              <w:sdtContent>
+                <w:r>
+                  <w:rPr>
+                    <w:rFonts w:ascii="MS Gothic" w:eastAsia="MS Gothic" w:hAnsi="MS Gothic" w:cs="TH SarabunPSK" w:hint="eastAsia"/>
+                    <w:szCs w:val="24"/>
+                  </w:rPr>
+                  <w:t>☐</w:t>
+                </w:r>
+              </w:sdtContent>
+            </w:sdt>
             <w:r>
               <w:rPr>
                 <w:rFonts w:ascii="TH SarabunPSK" w:eastAsia="TH SarabunIT๙" w:hAnsi="TH SarabunPSK" w:cs="TH SarabunPSK" w:hint="cs"/>
@@ -1496,7 +1552,6 @@
               </w:rPr>
               <w:t xml:space="preserve">   </w:t>
             </w:r>
-            <w:proofErr w:type="gramEnd"/>
             <w:r>
               <w:rPr>
                 <w:rFonts w:ascii="TH SarabunPSK" w:eastAsia="TH SarabunIT๙" w:hAnsi="TH SarabunPSK" w:cs="TH SarabunPSK" w:hint="cs"/>
@@ -1515,43 +1570,45 @@
                 <w:szCs w:val="24"/>
               </w:rPr>
             </w:pPr>
+            <w:sdt>
+              <w:sdtPr>
+                <w:rPr>
+                  <w:rFonts w:ascii="TH SarabunPSK" w:eastAsia="TH SarabunIT๙" w:hAnsi="TH SarabunPSK" w:cs="TH SarabunPSK" w:hint="cs"/>
+                  <w:szCs w:val="24"/>
+                </w:rPr>
+                <w:alias w:val="FLAG_LUB_OIL_STS1_HTML"/>
+                <w:tag w:val="FLAG_LUB_OIL_STS1_HTML"/>
+                <w:id w:val="-107736785"/>
+                <w14:checkbox>
+                  <w14:checked w14:val="0"/>
+                  <w14:checkedState w14:val="0052" w14:font="Wingdings 2"/>
+                  <w14:uncheckedState w14:val="2610" w14:font="MS Gothic"/>
+                </w14:checkbox>
+              </w:sdtPr>
+              <w:sdtContent>
+                <w:r>
+                  <w:rPr>
+                    <w:rFonts w:ascii="MS Gothic" w:eastAsia="MS Gothic" w:hAnsi="MS Gothic" w:cs="TH SarabunPSK" w:hint="eastAsia"/>
+                    <w:szCs w:val="24"/>
+                  </w:rPr>
+                  <w:t>☐</w:t>
+                </w:r>
+              </w:sdtContent>
+            </w:sdt>
+            <w:r>
+              <w:rPr>
+                <w:rFonts w:ascii="TH SarabunPSK" w:eastAsia="TH SarabunIT๙" w:hAnsi="TH SarabunPSK" w:cs="TH SarabunPSK" w:hint="cs"/>
+                <w:szCs w:val="24"/>
+              </w:rPr>
+              <w:t xml:space="preserve">  </w:t>
+            </w:r>
             <w:r>
               <w:rPr>
                 <w:rFonts w:ascii="TH SarabunPSK" w:eastAsia="TH SarabunIT๙" w:hAnsi="TH SarabunPSK" w:cs="TH SarabunPSK"/>
                 <w:szCs w:val="24"/>
               </w:rPr>
-              <w:t>[</w:t>
-            </w:r>
-            <w:r>
-              <w:rPr>
-                <w:rFonts w:ascii="TH SarabunPSK" w:eastAsia="TH SarabunIT๙" w:hAnsi="TH SarabunPSK" w:cs="TH SarabunPSK"/>
-                <w:szCs w:val="24"/>
-              </w:rPr>
-              <w:t>FLAG_LUB_OIL_STS1_</w:t>
-            </w:r>
-            <w:proofErr w:type="gramStart"/>
-            <w:r>
-              <w:rPr>
-                <w:rFonts w:ascii="TH SarabunPSK" w:eastAsia="TH SarabunIT๙" w:hAnsi="TH SarabunPSK" w:cs="TH SarabunPSK"/>
-                <w:szCs w:val="24"/>
-              </w:rPr>
-              <w:t>HTML</w:t>
-            </w:r>
-            <w:r>
-              <w:rPr>
-                <w:rFonts w:ascii="TH SarabunPSK" w:eastAsia="TH SarabunIT๙" w:hAnsi="TH SarabunPSK" w:cs="TH SarabunPSK"/>
-                <w:szCs w:val="24"/>
-              </w:rPr>
-              <w:t>]</w:t>
-            </w:r>
-            <w:r>
-              <w:rPr>
-                <w:rFonts w:ascii="TH SarabunPSK" w:eastAsia="TH SarabunIT๙" w:hAnsi="TH SarabunPSK" w:cs="TH SarabunPSK" w:hint="cs"/>
-                <w:szCs w:val="24"/>
-              </w:rPr>
-              <w:t xml:space="preserve">   </w:t>
-            </w:r>
-            <w:proofErr w:type="gramEnd"/>
+              <w:t xml:space="preserve"> </w:t>
+            </w:r>
             <w:r>
               <w:rPr>
                 <w:rFonts w:ascii="TH SarabunPSK" w:eastAsia="TH SarabunIT๙" w:hAnsi="TH SarabunPSK" w:cs="TH SarabunPSK" w:hint="cs"/>
@@ -1570,35 +1627,31 @@
                 <w:szCs w:val="24"/>
               </w:rPr>
             </w:pPr>
-            <w:r>
-              <w:rPr>
-                <w:rFonts w:ascii="TH SarabunPSK" w:eastAsia="TH SarabunIT๙" w:hAnsi="TH SarabunPSK" w:cs="TH SarabunPSK"/>
-                <w:szCs w:val="24"/>
-              </w:rPr>
-              <w:t>[</w:t>
-            </w:r>
-            <w:r>
-              <w:rPr>
-                <w:rFonts w:ascii="TH SarabunPSK" w:eastAsia="TH SarabunIT๙" w:hAnsi="TH SarabunPSK" w:cs="TH SarabunPSK"/>
-                <w:szCs w:val="24"/>
-              </w:rPr>
-              <w:t>FLAG_BRAKE_OIL_STS1_</w:t>
-            </w:r>
-            <w:proofErr w:type="gramStart"/>
-            <w:r>
-              <w:rPr>
-                <w:rFonts w:ascii="TH SarabunPSK" w:eastAsia="TH SarabunIT๙" w:hAnsi="TH SarabunPSK" w:cs="TH SarabunPSK"/>
-                <w:szCs w:val="24"/>
-              </w:rPr>
-              <w:t>HTML</w:t>
-            </w:r>
-            <w:r>
-              <w:rPr>
-                <w:rFonts w:ascii="TH SarabunPSK" w:eastAsia="TH SarabunIT๙" w:hAnsi="TH SarabunPSK" w:cs="TH SarabunPSK"/>
-                <w:szCs w:val="24"/>
-              </w:rPr>
-              <w:t>]</w:t>
-            </w:r>
+            <w:sdt>
+              <w:sdtPr>
+                <w:rPr>
+                  <w:rFonts w:ascii="TH SarabunPSK" w:eastAsia="TH SarabunIT๙" w:hAnsi="TH SarabunPSK" w:cs="TH SarabunPSK" w:hint="cs"/>
+                  <w:szCs w:val="24"/>
+                </w:rPr>
+                <w:alias w:val="FLAG_BRAKE_OIL_STS1_HTML"/>
+                <w:tag w:val="FLAG_BRAKE_OIL_STS1_HTML"/>
+                <w:id w:val="97068882"/>
+                <w14:checkbox>
+                  <w14:checked w14:val="0"/>
+                  <w14:checkedState w14:val="0052" w14:font="Wingdings 2"/>
+                  <w14:uncheckedState w14:val="2610" w14:font="MS Gothic"/>
+                </w14:checkbox>
+              </w:sdtPr>
+              <w:sdtContent>
+                <w:r>
+                  <w:rPr>
+                    <w:rFonts w:ascii="MS Gothic" w:eastAsia="MS Gothic" w:hAnsi="MS Gothic" w:cs="TH SarabunPSK" w:hint="eastAsia"/>
+                    <w:szCs w:val="24"/>
+                  </w:rPr>
+                  <w:t>☐</w:t>
+                </w:r>
+              </w:sdtContent>
+            </w:sdt>
             <w:r>
               <w:rPr>
                 <w:rFonts w:ascii="TH SarabunPSK" w:eastAsia="TH SarabunIT๙" w:hAnsi="TH SarabunPSK" w:cs="TH SarabunPSK" w:hint="cs"/>
@@ -1606,7 +1659,6 @@
               </w:rPr>
               <w:t xml:space="preserve">   </w:t>
             </w:r>
-            <w:proofErr w:type="gramEnd"/>
             <w:r>
               <w:rPr>
                 <w:rFonts w:ascii="TH SarabunPSK" w:eastAsia="TH SarabunIT๙" w:hAnsi="TH SarabunPSK" w:cs="TH SarabunPSK" w:hint="cs"/>
@@ -1625,43 +1677,45 @@
                 <w:szCs w:val="24"/>
               </w:rPr>
             </w:pPr>
-            <w:r>
-              <w:rPr>
-                <w:rFonts w:ascii="TH SarabunPSK" w:hAnsi="TH SarabunPSK" w:cs="TH SarabunPSK"/>
-                <w:szCs w:val="24"/>
-              </w:rPr>
-              <w:t>[</w:t>
-            </w:r>
-            <w:r>
-              <w:rPr>
-                <w:rFonts w:ascii="TH SarabunPSK" w:hAnsi="TH SarabunPSK" w:cs="TH SarabunPSK"/>
-                <w:szCs w:val="24"/>
-              </w:rPr>
-              <w:t>FLAG_CLUTCH_OIL_STS1_</w:t>
-            </w:r>
-            <w:proofErr w:type="gramStart"/>
-            <w:r>
-              <w:rPr>
-                <w:rFonts w:ascii="TH SarabunPSK" w:hAnsi="TH SarabunPSK" w:cs="TH SarabunPSK"/>
-                <w:szCs w:val="24"/>
-              </w:rPr>
-              <w:t>HTML</w:t>
-            </w:r>
-            <w:r>
-              <w:rPr>
-                <w:rFonts w:ascii="TH SarabunPSK" w:hAnsi="TH SarabunPSK" w:cs="TH SarabunPSK"/>
-                <w:szCs w:val="24"/>
-              </w:rPr>
-              <w:t>]</w:t>
-            </w:r>
+            <w:sdt>
+              <w:sdtPr>
+                <w:rPr>
+                  <w:rFonts w:ascii="TH SarabunPSK" w:hAnsi="TH SarabunPSK" w:cs="TH SarabunPSK" w:hint="cs"/>
+                  <w:szCs w:val="24"/>
+                </w:rPr>
+                <w:alias w:val="FLAG_CLUTCH_OIL_STS1_HTML"/>
+                <w:tag w:val="FLAG_CLUTCH_OIL_STS1_HTML"/>
+                <w:id w:val="-218903402"/>
+                <w14:checkbox>
+                  <w14:checked w14:val="0"/>
+                  <w14:checkedState w14:val="0052" w14:font="Wingdings 2"/>
+                  <w14:uncheckedState w14:val="2610" w14:font="MS Gothic"/>
+                </w14:checkbox>
+              </w:sdtPr>
+              <w:sdtContent>
+                <w:r>
+                  <w:rPr>
+                    <w:rFonts w:ascii="MS Gothic" w:eastAsia="MS Gothic" w:hAnsi="MS Gothic" w:cs="TH SarabunPSK" w:hint="eastAsia"/>
+                    <w:szCs w:val="24"/>
+                  </w:rPr>
+                  <w:t>☐</w:t>
+                </w:r>
+              </w:sdtContent>
+            </w:sdt>
             <w:r>
               <w:rPr>
                 <w:rFonts w:ascii="TH SarabunPSK" w:hAnsi="TH SarabunPSK" w:cs="TH SarabunPSK" w:hint="cs"/>
                 <w:szCs w:val="24"/>
               </w:rPr>
-              <w:t xml:space="preserve">   </w:t>
-            </w:r>
-            <w:proofErr w:type="gramEnd"/>
+              <w:t xml:space="preserve">  </w:t>
+            </w:r>
+            <w:r>
+              <w:rPr>
+                <w:rFonts w:ascii="TH SarabunPSK" w:hAnsi="TH SarabunPSK" w:cs="TH SarabunPSK"/>
+                <w:szCs w:val="24"/>
+              </w:rPr>
+              <w:t xml:space="preserve"> </w:t>
+            </w:r>
             <w:r>
               <w:rPr>
                 <w:rFonts w:ascii="TH SarabunPSK" w:hAnsi="TH SarabunPSK" w:cs="TH SarabunPSK" w:hint="cs"/>
@@ -1694,49 +1748,37 @@
                 <w:szCs w:val="24"/>
               </w:rPr>
             </w:pPr>
-            <w:r>
-              <w:rPr>
-                <w:rFonts w:ascii="TH SarabunPSK" w:hAnsi="TH SarabunPSK" w:cs="TH SarabunPSK"/>
-                <w:szCs w:val="24"/>
-              </w:rPr>
-              <w:t>[</w:t>
-            </w:r>
-            <w:r>
-              <w:rPr>
-                <w:rFonts w:ascii="TH SarabunPSK" w:hAnsi="TH SarabunPSK" w:cs="TH SarabunPSK"/>
-                <w:szCs w:val="24"/>
-              </w:rPr>
-              <w:t>FLAG_WATER_STS2_</w:t>
-            </w:r>
-            <w:proofErr w:type="gramStart"/>
-            <w:r>
-              <w:rPr>
-                <w:rFonts w:ascii="TH SarabunPSK" w:hAnsi="TH SarabunPSK" w:cs="TH SarabunPSK"/>
-                <w:szCs w:val="24"/>
-              </w:rPr>
-              <w:t>HTML</w:t>
-            </w:r>
-            <w:r>
-              <w:rPr>
-                <w:rFonts w:ascii="TH SarabunPSK" w:hAnsi="TH SarabunPSK" w:cs="TH SarabunPSK"/>
-                <w:szCs w:val="24"/>
-              </w:rPr>
-              <w:t>]</w:t>
-            </w:r>
+            <w:sdt>
+              <w:sdtPr>
+                <w:rPr>
+                  <w:rFonts w:ascii="TH SarabunPSK" w:hAnsi="TH SarabunPSK" w:cs="TH SarabunPSK" w:hint="cs"/>
+                  <w:szCs w:val="24"/>
+                </w:rPr>
+                <w:alias w:val="FLAG_WATER_STS2_HTML"/>
+                <w:tag w:val="FLAG_WATER_STS2_HTML"/>
+                <w:id w:val="216857473"/>
+                <w14:checkbox>
+                  <w14:checked w14:val="0"/>
+                  <w14:checkedState w14:val="0052" w14:font="Wingdings 2"/>
+                  <w14:uncheckedState w14:val="2610" w14:font="MS Gothic"/>
+                </w14:checkbox>
+              </w:sdtPr>
+              <w:sdtContent>
+                <w:r>
+                  <w:rPr>
+                    <w:rFonts w:ascii="MS Gothic" w:eastAsia="MS Gothic" w:hAnsi="MS Gothic" w:cs="TH SarabunPSK" w:hint="eastAsia"/>
+                    <w:szCs w:val="24"/>
+                  </w:rPr>
+                  <w:t>☐</w:t>
+                </w:r>
+              </w:sdtContent>
+            </w:sdt>
             <w:r>
               <w:rPr>
                 <w:rFonts w:ascii="TH SarabunPSK" w:hAnsi="TH SarabunPSK" w:cs="TH SarabunPSK" w:hint="cs"/>
                 <w:szCs w:val="24"/>
               </w:rPr>
-              <w:t xml:space="preserve">   </w:t>
-            </w:r>
-            <w:proofErr w:type="gramEnd"/>
-            <w:r>
-              <w:rPr>
-                <w:rFonts w:ascii="TH SarabunPSK" w:hAnsi="TH SarabunPSK" w:cs="TH SarabunPSK" w:hint="cs"/>
-                <w:szCs w:val="24"/>
-              </w:rPr>
-              <w:t xml:space="preserve">  </w:t>
+              <w:t xml:space="preserve">    </w:t>
             </w:r>
             <w:r>
               <w:rPr>
@@ -1756,49 +1798,37 @@
                 <w:szCs w:val="24"/>
               </w:rPr>
             </w:pPr>
-            <w:r>
-              <w:rPr>
-                <w:rFonts w:ascii="TH SarabunPSK" w:hAnsi="TH SarabunPSK" w:cs="TH SarabunPSK"/>
-                <w:szCs w:val="24"/>
-              </w:rPr>
-              <w:t>[</w:t>
-            </w:r>
-            <w:r>
-              <w:rPr>
-                <w:rFonts w:ascii="TH SarabunPSK" w:hAnsi="TH SarabunPSK" w:cs="TH SarabunPSK"/>
-                <w:szCs w:val="24"/>
-              </w:rPr>
-              <w:t>FLAG_DIST_WATER_STS2_</w:t>
-            </w:r>
-            <w:proofErr w:type="gramStart"/>
-            <w:r>
-              <w:rPr>
-                <w:rFonts w:ascii="TH SarabunPSK" w:hAnsi="TH SarabunPSK" w:cs="TH SarabunPSK"/>
-                <w:szCs w:val="24"/>
-              </w:rPr>
-              <w:t>HTML</w:t>
-            </w:r>
-            <w:r>
-              <w:rPr>
-                <w:rFonts w:ascii="TH SarabunPSK" w:hAnsi="TH SarabunPSK" w:cs="TH SarabunPSK"/>
-                <w:szCs w:val="24"/>
-              </w:rPr>
-              <w:t>]</w:t>
-            </w:r>
+            <w:sdt>
+              <w:sdtPr>
+                <w:rPr>
+                  <w:rFonts w:ascii="TH SarabunPSK" w:hAnsi="TH SarabunPSK" w:cs="TH SarabunPSK" w:hint="cs"/>
+                  <w:szCs w:val="24"/>
+                </w:rPr>
+                <w:alias w:val="FLAG_DIST_WATER_STS2_HTML"/>
+                <w:tag w:val="FLAG_DIST_WATER_STS2_HTML"/>
+                <w:id w:val="1398929954"/>
+                <w14:checkbox>
+                  <w14:checked w14:val="0"/>
+                  <w14:checkedState w14:val="0052" w14:font="Wingdings 2"/>
+                  <w14:uncheckedState w14:val="2610" w14:font="MS Gothic"/>
+                </w14:checkbox>
+              </w:sdtPr>
+              <w:sdtContent>
+                <w:r>
+                  <w:rPr>
+                    <w:rFonts w:ascii="MS Gothic" w:eastAsia="MS Gothic" w:hAnsi="MS Gothic" w:cs="TH SarabunPSK" w:hint="eastAsia"/>
+                    <w:szCs w:val="24"/>
+                  </w:rPr>
+                  <w:t>☐</w:t>
+                </w:r>
+              </w:sdtContent>
+            </w:sdt>
             <w:r>
               <w:rPr>
                 <w:rFonts w:ascii="TH SarabunPSK" w:hAnsi="TH SarabunPSK" w:cs="TH SarabunPSK" w:hint="cs"/>
                 <w:szCs w:val="24"/>
               </w:rPr>
-              <w:t xml:space="preserve">   </w:t>
-            </w:r>
-            <w:proofErr w:type="gramEnd"/>
-            <w:r>
-              <w:rPr>
-                <w:rFonts w:ascii="TH SarabunPSK" w:hAnsi="TH SarabunPSK" w:cs="TH SarabunPSK" w:hint="cs"/>
-                <w:szCs w:val="24"/>
-              </w:rPr>
-              <w:t xml:space="preserve">  </w:t>
+              <w:t xml:space="preserve">    </w:t>
             </w:r>
             <w:r>
               <w:rPr>
@@ -1818,49 +1848,37 @@
                 <w:szCs w:val="24"/>
               </w:rPr>
             </w:pPr>
-            <w:r>
-              <w:rPr>
-                <w:rFonts w:ascii="TH SarabunPSK" w:hAnsi="TH SarabunPSK" w:cs="TH SarabunPSK"/>
-                <w:szCs w:val="24"/>
-              </w:rPr>
-              <w:t>[</w:t>
-            </w:r>
-            <w:r>
-              <w:rPr>
-                <w:rFonts w:ascii="TH SarabunPSK" w:hAnsi="TH SarabunPSK" w:cs="TH SarabunPSK"/>
-                <w:szCs w:val="24"/>
-              </w:rPr>
-              <w:t>FLAG_LUB_OIL_STS2_</w:t>
-            </w:r>
-            <w:proofErr w:type="gramStart"/>
-            <w:r>
-              <w:rPr>
-                <w:rFonts w:ascii="TH SarabunPSK" w:hAnsi="TH SarabunPSK" w:cs="TH SarabunPSK"/>
-                <w:szCs w:val="24"/>
-              </w:rPr>
-              <w:t>HTML</w:t>
-            </w:r>
-            <w:r>
-              <w:rPr>
-                <w:rFonts w:ascii="TH SarabunPSK" w:hAnsi="TH SarabunPSK" w:cs="TH SarabunPSK"/>
-                <w:szCs w:val="24"/>
-              </w:rPr>
-              <w:t>]</w:t>
-            </w:r>
+            <w:sdt>
+              <w:sdtPr>
+                <w:rPr>
+                  <w:rFonts w:ascii="TH SarabunPSK" w:hAnsi="TH SarabunPSK" w:cs="TH SarabunPSK" w:hint="cs"/>
+                  <w:szCs w:val="24"/>
+                </w:rPr>
+                <w:alias w:val="FLAG_LUB_OIL_STS2_HTML"/>
+                <w:tag w:val="FLAG_LUB_OIL_STS2_HTML"/>
+                <w:id w:val="1743369067"/>
+                <w14:checkbox>
+                  <w14:checked w14:val="0"/>
+                  <w14:checkedState w14:val="0052" w14:font="Wingdings 2"/>
+                  <w14:uncheckedState w14:val="2610" w14:font="MS Gothic"/>
+                </w14:checkbox>
+              </w:sdtPr>
+              <w:sdtContent>
+                <w:r>
+                  <w:rPr>
+                    <w:rFonts w:ascii="MS Gothic" w:eastAsia="MS Gothic" w:hAnsi="MS Gothic" w:cs="TH SarabunPSK" w:hint="eastAsia"/>
+                    <w:szCs w:val="24"/>
+                  </w:rPr>
+                  <w:t>☐</w:t>
+                </w:r>
+              </w:sdtContent>
+            </w:sdt>
             <w:r>
               <w:rPr>
                 <w:rFonts w:ascii="TH SarabunPSK" w:hAnsi="TH SarabunPSK" w:cs="TH SarabunPSK" w:hint="cs"/>
                 <w:szCs w:val="24"/>
               </w:rPr>
-              <w:t xml:space="preserve">   </w:t>
-            </w:r>
-            <w:proofErr w:type="gramEnd"/>
-            <w:r>
-              <w:rPr>
-                <w:rFonts w:ascii="TH SarabunPSK" w:hAnsi="TH SarabunPSK" w:cs="TH SarabunPSK" w:hint="cs"/>
-                <w:szCs w:val="24"/>
-              </w:rPr>
-              <w:t xml:space="preserve">  </w:t>
+              <w:t xml:space="preserve">    </w:t>
             </w:r>
             <w:r>
               <w:rPr>
@@ -1880,49 +1898,37 @@
                 <w:szCs w:val="24"/>
               </w:rPr>
             </w:pPr>
-            <w:r>
-              <w:rPr>
-                <w:rFonts w:ascii="TH SarabunPSK" w:hAnsi="TH SarabunPSK" w:cs="TH SarabunPSK"/>
-                <w:szCs w:val="24"/>
-              </w:rPr>
-              <w:t>[</w:t>
-            </w:r>
-            <w:r>
-              <w:rPr>
-                <w:rFonts w:ascii="TH SarabunPSK" w:hAnsi="TH SarabunPSK" w:cs="TH SarabunPSK"/>
-                <w:szCs w:val="24"/>
-              </w:rPr>
-              <w:t>FLAG_BRAKE_OIL_STS2_</w:t>
-            </w:r>
-            <w:proofErr w:type="gramStart"/>
-            <w:r>
-              <w:rPr>
-                <w:rFonts w:ascii="TH SarabunPSK" w:hAnsi="TH SarabunPSK" w:cs="TH SarabunPSK"/>
-                <w:szCs w:val="24"/>
-              </w:rPr>
-              <w:t>HTML</w:t>
-            </w:r>
-            <w:r>
-              <w:rPr>
-                <w:rFonts w:ascii="TH SarabunPSK" w:hAnsi="TH SarabunPSK" w:cs="TH SarabunPSK"/>
-                <w:szCs w:val="24"/>
-              </w:rPr>
-              <w:t>]</w:t>
-            </w:r>
+            <w:sdt>
+              <w:sdtPr>
+                <w:rPr>
+                  <w:rFonts w:ascii="TH SarabunPSK" w:hAnsi="TH SarabunPSK" w:cs="TH SarabunPSK" w:hint="cs"/>
+                  <w:szCs w:val="24"/>
+                </w:rPr>
+                <w:alias w:val="FLAG_BRAKE_OIL_STS2_HTML"/>
+                <w:tag w:val="FLAG_BRAKE_OIL_STS2_HTML"/>
+                <w:id w:val="-1483084437"/>
+                <w14:checkbox>
+                  <w14:checked w14:val="0"/>
+                  <w14:checkedState w14:val="0052" w14:font="Wingdings 2"/>
+                  <w14:uncheckedState w14:val="2610" w14:font="MS Gothic"/>
+                </w14:checkbox>
+              </w:sdtPr>
+              <w:sdtContent>
+                <w:r>
+                  <w:rPr>
+                    <w:rFonts w:ascii="MS Gothic" w:eastAsia="MS Gothic" w:hAnsi="MS Gothic" w:cs="TH SarabunPSK" w:hint="eastAsia"/>
+                    <w:szCs w:val="24"/>
+                  </w:rPr>
+                  <w:t>☐</w:t>
+                </w:r>
+              </w:sdtContent>
+            </w:sdt>
             <w:r>
               <w:rPr>
                 <w:rFonts w:ascii="TH SarabunPSK" w:hAnsi="TH SarabunPSK" w:cs="TH SarabunPSK" w:hint="cs"/>
                 <w:szCs w:val="24"/>
               </w:rPr>
-              <w:t xml:space="preserve">   </w:t>
-            </w:r>
-            <w:proofErr w:type="gramEnd"/>
-            <w:r>
-              <w:rPr>
-                <w:rFonts w:ascii="TH SarabunPSK" w:hAnsi="TH SarabunPSK" w:cs="TH SarabunPSK" w:hint="cs"/>
-                <w:szCs w:val="24"/>
-              </w:rPr>
-              <w:t xml:space="preserve">  </w:t>
+              <w:t xml:space="preserve">    </w:t>
             </w:r>
             <w:r>
               <w:rPr>
@@ -1942,49 +1948,37 @@
                 <w:szCs w:val="24"/>
               </w:rPr>
             </w:pPr>
-            <w:r>
-              <w:rPr>
-                <w:rFonts w:ascii="TH SarabunPSK" w:hAnsi="TH SarabunPSK" w:cs="TH SarabunPSK"/>
-                <w:szCs w:val="24"/>
-              </w:rPr>
-              <w:t>[</w:t>
-            </w:r>
-            <w:r>
-              <w:rPr>
-                <w:rFonts w:ascii="TH SarabunPSK" w:hAnsi="TH SarabunPSK" w:cs="TH SarabunPSK"/>
-                <w:szCs w:val="24"/>
-              </w:rPr>
-              <w:t>FLAG_CLUTCH_OIL_STS2_</w:t>
-            </w:r>
-            <w:proofErr w:type="gramStart"/>
-            <w:r>
-              <w:rPr>
-                <w:rFonts w:ascii="TH SarabunPSK" w:hAnsi="TH SarabunPSK" w:cs="TH SarabunPSK"/>
-                <w:szCs w:val="24"/>
-              </w:rPr>
-              <w:t>HTML</w:t>
-            </w:r>
-            <w:r>
-              <w:rPr>
-                <w:rFonts w:ascii="TH SarabunPSK" w:hAnsi="TH SarabunPSK" w:cs="TH SarabunPSK"/>
-                <w:szCs w:val="24"/>
-              </w:rPr>
-              <w:t>]</w:t>
-            </w:r>
+            <w:sdt>
+              <w:sdtPr>
+                <w:rPr>
+                  <w:rFonts w:ascii="TH SarabunPSK" w:hAnsi="TH SarabunPSK" w:cs="TH SarabunPSK" w:hint="cs"/>
+                  <w:szCs w:val="24"/>
+                </w:rPr>
+                <w:alias w:val="FLAG_CLUTCH_OIL_STS2_HTML"/>
+                <w:tag w:val="FLAG_CLUTCH_OIL_STS2_HTML"/>
+                <w:id w:val="-1467965115"/>
+                <w14:checkbox>
+                  <w14:checked w14:val="0"/>
+                  <w14:checkedState w14:val="0052" w14:font="Wingdings 2"/>
+                  <w14:uncheckedState w14:val="2610" w14:font="MS Gothic"/>
+                </w14:checkbox>
+              </w:sdtPr>
+              <w:sdtContent>
+                <w:r>
+                  <w:rPr>
+                    <w:rFonts w:ascii="MS Gothic" w:eastAsia="MS Gothic" w:hAnsi="MS Gothic" w:cs="TH SarabunPSK" w:hint="eastAsia"/>
+                    <w:szCs w:val="24"/>
+                  </w:rPr>
+                  <w:t>☐</w:t>
+                </w:r>
+              </w:sdtContent>
+            </w:sdt>
             <w:r>
               <w:rPr>
                 <w:rFonts w:ascii="TH SarabunPSK" w:hAnsi="TH SarabunPSK" w:cs="TH SarabunPSK" w:hint="cs"/>
                 <w:szCs w:val="24"/>
               </w:rPr>
-              <w:t xml:space="preserve">   </w:t>
-            </w:r>
-            <w:proofErr w:type="gramEnd"/>
-            <w:r>
-              <w:rPr>
-                <w:rFonts w:ascii="TH SarabunPSK" w:hAnsi="TH SarabunPSK" w:cs="TH SarabunPSK" w:hint="cs"/>
-                <w:szCs w:val="24"/>
-              </w:rPr>
-              <w:t xml:space="preserve">  </w:t>
+              <w:t xml:space="preserve">    </w:t>
             </w:r>
             <w:r>
               <w:rPr>
@@ -2230,46 +2224,50 @@
                   </w:r>
                 </w:p>
               </w:tc>
-              <w:tc>
-                <w:tcPr>
-                  <w:tcW w:w="510" w:type="dxa"/>
-                </w:tcPr>
-                <w:p>
-                  <w:pPr>
-                    <w:pStyle w:val="Standard"/>
-                    <w:tabs>
-                      <w:tab w:val="left" w:pos="1139"/>
-                      <w:tab w:val="left" w:pos="1465"/>
-                    </w:tabs>
-                    <w:ind w:right="-362"/>
-                    <w:rPr>
-                      <w:rFonts w:ascii="TH SarabunPSK" w:hAnsi="TH SarabunPSK" w:cs="TH SarabunPSK"/>
-                      <w:szCs w:val="24"/>
-                    </w:rPr>
-                  </w:pPr>
-                  <w:r>
-                    <w:rPr>
-                      <w:rFonts w:ascii="TH SarabunPSK" w:hAnsi="TH SarabunPSK" w:cs="TH SarabunPSK"/>
-                      <w:szCs w:val="24"/>
-                    </w:rPr>
-                    <w:t>[</w:t>
-                  </w:r>
-                  <w:r>
-                    <w:rPr>
-                      <w:rFonts w:ascii="TH SarabunPSK" w:hAnsi="TH SarabunPSK" w:cs="TH SarabunPSK"/>
-                      <w:szCs w:val="24"/>
-                    </w:rPr>
-                    <w:t>FLAG_BODY_STS1_HTML</w:t>
-                  </w:r>
-                  <w:r>
-                    <w:rPr>
-                      <w:rFonts w:ascii="TH SarabunPSK" w:hAnsi="TH SarabunPSK" w:cs="TH SarabunPSK"/>
-                      <w:szCs w:val="24"/>
-                    </w:rPr>
-                    <w:t>]</w:t>
-                  </w:r>
-                </w:p>
-              </w:tc>
+              <w:sdt>
+                <w:sdtPr>
+                  <w:rPr>
+                    <w:rFonts w:ascii="TH SarabunPSK" w:hAnsi="TH SarabunPSK" w:cs="TH SarabunPSK"/>
+                    <w:szCs w:val="24"/>
+                  </w:rPr>
+                  <w:alias w:val="FLAG_BODY_STS1_HTML"/>
+                  <w:tag w:val="FLAG_BODY_STS1_HTML"/>
+                  <w:id w:val="128913686"/>
+                  <w14:checkbox>
+                    <w14:checked w14:val="0"/>
+                    <w14:checkedState w14:val="0052" w14:font="Wingdings 2"/>
+                    <w14:uncheckedState w14:val="2610" w14:font="MS Gothic"/>
+                  </w14:checkbox>
+                </w:sdtPr>
+                <w:sdtContent>
+                  <w:tc>
+                    <w:tcPr>
+                      <w:tcW w:w="510" w:type="dxa"/>
+                    </w:tcPr>
+                    <w:p>
+                      <w:pPr>
+                        <w:pStyle w:val="Standard"/>
+                        <w:tabs>
+                          <w:tab w:val="left" w:pos="1139"/>
+                          <w:tab w:val="left" w:pos="1465"/>
+                        </w:tabs>
+                        <w:ind w:right="-362"/>
+                        <w:rPr>
+                          <w:rFonts w:ascii="TH SarabunPSK" w:hAnsi="TH SarabunPSK" w:cs="TH SarabunPSK"/>
+                          <w:szCs w:val="24"/>
+                        </w:rPr>
+                      </w:pPr>
+                      <w:r>
+                        <w:rPr>
+                          <w:rFonts w:ascii="MS Gothic" w:eastAsia="MS Gothic" w:hAnsi="MS Gothic" w:cs="TH SarabunPSK" w:hint="eastAsia"/>
+                          <w:szCs w:val="24"/>
+                        </w:rPr>
+                        <w:t>☐</w:t>
+                      </w:r>
+                    </w:p>
+                  </w:tc>
+                </w:sdtContent>
+              </w:sdt>
               <w:tc>
                 <w:tcPr>
                   <w:tcW w:w="833" w:type="dxa"/>
@@ -2297,46 +2295,50 @@
                   </w:r>
                 </w:p>
               </w:tc>
-              <w:tc>
-                <w:tcPr>
-                  <w:tcW w:w="585" w:type="dxa"/>
-                </w:tcPr>
-                <w:p>
-                  <w:pPr>
-                    <w:pStyle w:val="Standard"/>
-                    <w:tabs>
-                      <w:tab w:val="left" w:pos="1139"/>
-                      <w:tab w:val="left" w:pos="1465"/>
-                    </w:tabs>
-                    <w:ind w:right="-362"/>
-                    <w:rPr>
-                      <w:rFonts w:ascii="TH SarabunPSK" w:hAnsi="TH SarabunPSK" w:cs="TH SarabunPSK"/>
-                      <w:szCs w:val="24"/>
-                    </w:rPr>
-                  </w:pPr>
-                  <w:r>
-                    <w:rPr>
-                      <w:rFonts w:ascii="TH SarabunPSK" w:hAnsi="TH SarabunPSK" w:cs="TH SarabunPSK"/>
-                      <w:szCs w:val="24"/>
-                    </w:rPr>
-                    <w:t>[</w:t>
-                  </w:r>
-                  <w:r>
-                    <w:rPr>
-                      <w:rFonts w:ascii="TH SarabunPSK" w:hAnsi="TH SarabunPSK" w:cs="TH SarabunPSK"/>
-                      <w:szCs w:val="24"/>
-                    </w:rPr>
-                    <w:t>FLAG_BODY_STS2_HTML</w:t>
-                  </w:r>
-                  <w:r>
-                    <w:rPr>
-                      <w:rFonts w:ascii="TH SarabunPSK" w:hAnsi="TH SarabunPSK" w:cs="TH SarabunPSK"/>
-                      <w:szCs w:val="24"/>
-                    </w:rPr>
-                    <w:t>]</w:t>
-                  </w:r>
-                </w:p>
-              </w:tc>
+              <w:sdt>
+                <w:sdtPr>
+                  <w:rPr>
+                    <w:rFonts w:ascii="TH SarabunPSK" w:hAnsi="TH SarabunPSK" w:cs="TH SarabunPSK"/>
+                    <w:szCs w:val="24"/>
+                  </w:rPr>
+                  <w:alias w:val="FLAG_BODY_STS2_HTML"/>
+                  <w:tag w:val="FLAG_BODY_STS2_HTML"/>
+                  <w:id w:val="1845814106"/>
+                  <w14:checkbox>
+                    <w14:checked w14:val="0"/>
+                    <w14:checkedState w14:val="0052" w14:font="Wingdings 2"/>
+                    <w14:uncheckedState w14:val="2610" w14:font="MS Gothic"/>
+                  </w14:checkbox>
+                </w:sdtPr>
+                <w:sdtContent>
+                  <w:tc>
+                    <w:tcPr>
+                      <w:tcW w:w="585" w:type="dxa"/>
+                    </w:tcPr>
+                    <w:p>
+                      <w:pPr>
+                        <w:pStyle w:val="Standard"/>
+                        <w:tabs>
+                          <w:tab w:val="left" w:pos="1139"/>
+                          <w:tab w:val="left" w:pos="1465"/>
+                        </w:tabs>
+                        <w:ind w:right="-362"/>
+                        <w:rPr>
+                          <w:rFonts w:ascii="TH SarabunPSK" w:hAnsi="TH SarabunPSK" w:cs="TH SarabunPSK"/>
+                          <w:szCs w:val="24"/>
+                        </w:rPr>
+                      </w:pPr>
+                      <w:r>
+                        <w:rPr>
+                          <w:rFonts w:ascii="MS Gothic" w:eastAsia="MS Gothic" w:hAnsi="MS Gothic" w:cs="TH SarabunPSK" w:hint="eastAsia"/>
+                          <w:szCs w:val="24"/>
+                        </w:rPr>
+                        <w:t>☐</w:t>
+                      </w:r>
+                    </w:p>
+                  </w:tc>
+                </w:sdtContent>
+              </w:sdt>
               <w:tc>
                 <w:tcPr>
                   <w:tcW w:w="1312" w:type="dxa"/>
@@ -2396,46 +2398,50 @@
                   </w:r>
                 </w:p>
               </w:tc>
-              <w:tc>
-                <w:tcPr>
-                  <w:tcW w:w="510" w:type="dxa"/>
-                </w:tcPr>
-                <w:p>
-                  <w:pPr>
-                    <w:pStyle w:val="Standard"/>
-                    <w:tabs>
-                      <w:tab w:val="left" w:pos="1139"/>
-                      <w:tab w:val="left" w:pos="1465"/>
-                    </w:tabs>
-                    <w:ind w:right="-362"/>
-                    <w:rPr>
-                      <w:rFonts w:ascii="TH SarabunPSK" w:hAnsi="TH SarabunPSK" w:cs="TH SarabunPSK"/>
-                      <w:szCs w:val="24"/>
-                    </w:rPr>
-                  </w:pPr>
-                  <w:r>
-                    <w:rPr>
-                      <w:rFonts w:ascii="TH SarabunPSK" w:hAnsi="TH SarabunPSK" w:cs="TH SarabunPSK"/>
-                      <w:szCs w:val="24"/>
-                    </w:rPr>
-                    <w:t>[</w:t>
-                  </w:r>
-                  <w:r>
-                    <w:rPr>
-                      <w:rFonts w:ascii="TH SarabunPSK" w:hAnsi="TH SarabunPSK" w:cs="TH SarabunPSK"/>
-                      <w:szCs w:val="24"/>
-                    </w:rPr>
-                    <w:t>FLAG_LIGHT_STS1_HTML</w:t>
-                  </w:r>
-                  <w:r>
-                    <w:rPr>
-                      <w:rFonts w:ascii="TH SarabunPSK" w:hAnsi="TH SarabunPSK" w:cs="TH SarabunPSK"/>
-                      <w:szCs w:val="24"/>
-                    </w:rPr>
-                    <w:t>]</w:t>
-                  </w:r>
-                </w:p>
-              </w:tc>
+              <w:sdt>
+                <w:sdtPr>
+                  <w:rPr>
+                    <w:rFonts w:ascii="TH SarabunPSK" w:hAnsi="TH SarabunPSK" w:cs="TH SarabunPSK"/>
+                    <w:szCs w:val="24"/>
+                  </w:rPr>
+                  <w:alias w:val="FLAG_LIGHT_STS1_HTML"/>
+                  <w:tag w:val="FLAG_LIGHT_STS1_HTML"/>
+                  <w:id w:val="-1922937414"/>
+                  <w14:checkbox>
+                    <w14:checked w14:val="0"/>
+                    <w14:checkedState w14:val="0052" w14:font="Wingdings 2"/>
+                    <w14:uncheckedState w14:val="2610" w14:font="MS Gothic"/>
+                  </w14:checkbox>
+                </w:sdtPr>
+                <w:sdtContent>
+                  <w:tc>
+                    <w:tcPr>
+                      <w:tcW w:w="510" w:type="dxa"/>
+                    </w:tcPr>
+                    <w:p>
+                      <w:pPr>
+                        <w:pStyle w:val="Standard"/>
+                        <w:tabs>
+                          <w:tab w:val="left" w:pos="1139"/>
+                          <w:tab w:val="left" w:pos="1465"/>
+                        </w:tabs>
+                        <w:ind w:right="-362"/>
+                        <w:rPr>
+                          <w:rFonts w:ascii="TH SarabunPSK" w:hAnsi="TH SarabunPSK" w:cs="TH SarabunPSK"/>
+                          <w:szCs w:val="24"/>
+                        </w:rPr>
+                      </w:pPr>
+                      <w:r>
+                        <w:rPr>
+                          <w:rFonts w:ascii="MS Gothic" w:eastAsia="MS Gothic" w:hAnsi="MS Gothic" w:cs="TH SarabunPSK" w:hint="eastAsia"/>
+                          <w:szCs w:val="24"/>
+                        </w:rPr>
+                        <w:t>☐</w:t>
+                      </w:r>
+                    </w:p>
+                  </w:tc>
+                </w:sdtContent>
+              </w:sdt>
               <w:tc>
                 <w:tcPr>
                   <w:tcW w:w="833" w:type="dxa"/>
@@ -2463,46 +2469,50 @@
                   </w:r>
                 </w:p>
               </w:tc>
-              <w:tc>
-                <w:tcPr>
-                  <w:tcW w:w="585" w:type="dxa"/>
-                </w:tcPr>
-                <w:p>
-                  <w:pPr>
-                    <w:pStyle w:val="Standard"/>
-                    <w:tabs>
-                      <w:tab w:val="left" w:pos="1139"/>
-                      <w:tab w:val="left" w:pos="1465"/>
-                    </w:tabs>
-                    <w:ind w:right="-362"/>
-                    <w:rPr>
-                      <w:rFonts w:ascii="TH SarabunPSK" w:hAnsi="TH SarabunPSK" w:cs="TH SarabunPSK"/>
-                      <w:szCs w:val="24"/>
-                    </w:rPr>
-                  </w:pPr>
-                  <w:r>
-                    <w:rPr>
-                      <w:rFonts w:ascii="TH SarabunPSK" w:hAnsi="TH SarabunPSK" w:cs="TH SarabunPSK"/>
-                      <w:szCs w:val="24"/>
-                    </w:rPr>
-                    <w:t>[</w:t>
-                  </w:r>
-                  <w:r>
-                    <w:rPr>
-                      <w:rFonts w:ascii="TH SarabunPSK" w:hAnsi="TH SarabunPSK" w:cs="TH SarabunPSK"/>
-                      <w:szCs w:val="24"/>
-                    </w:rPr>
-                    <w:t>FLAG_LIGHT_STS2_HTML</w:t>
-                  </w:r>
-                  <w:r>
-                    <w:rPr>
-                      <w:rFonts w:ascii="TH SarabunPSK" w:hAnsi="TH SarabunPSK" w:cs="TH SarabunPSK"/>
-                      <w:szCs w:val="24"/>
-                    </w:rPr>
-                    <w:t>]</w:t>
-                  </w:r>
-                </w:p>
-              </w:tc>
+              <w:sdt>
+                <w:sdtPr>
+                  <w:rPr>
+                    <w:rFonts w:ascii="TH SarabunPSK" w:hAnsi="TH SarabunPSK" w:cs="TH SarabunPSK"/>
+                    <w:szCs w:val="24"/>
+                  </w:rPr>
+                  <w:alias w:val="FLAG_LIGHT_STS2_HTML"/>
+                  <w:tag w:val="FLAG_LIGHT_STS2_HTML"/>
+                  <w:id w:val="-1080760931"/>
+                  <w14:checkbox>
+                    <w14:checked w14:val="0"/>
+                    <w14:checkedState w14:val="0052" w14:font="Wingdings 2"/>
+                    <w14:uncheckedState w14:val="2610" w14:font="MS Gothic"/>
+                  </w14:checkbox>
+                </w:sdtPr>
+                <w:sdtContent>
+                  <w:tc>
+                    <w:tcPr>
+                      <w:tcW w:w="585" w:type="dxa"/>
+                    </w:tcPr>
+                    <w:p>
+                      <w:pPr>
+                        <w:pStyle w:val="Standard"/>
+                        <w:tabs>
+                          <w:tab w:val="left" w:pos="1139"/>
+                          <w:tab w:val="left" w:pos="1465"/>
+                        </w:tabs>
+                        <w:ind w:right="-362"/>
+                        <w:rPr>
+                          <w:rFonts w:ascii="TH SarabunPSK" w:hAnsi="TH SarabunPSK" w:cs="TH SarabunPSK"/>
+                          <w:szCs w:val="24"/>
+                        </w:rPr>
+                      </w:pPr>
+                      <w:r>
+                        <w:rPr>
+                          <w:rFonts w:ascii="MS Gothic" w:eastAsia="MS Gothic" w:hAnsi="MS Gothic" w:cs="TH SarabunPSK" w:hint="eastAsia"/>
+                          <w:szCs w:val="24"/>
+                        </w:rPr>
+                        <w:t>☐</w:t>
+                      </w:r>
+                    </w:p>
+                  </w:tc>
+                </w:sdtContent>
+              </w:sdt>
               <w:tc>
                 <w:tcPr>
                   <w:tcW w:w="1312" w:type="dxa"/>
@@ -2562,46 +2572,50 @@
                   </w:r>
                 </w:p>
               </w:tc>
-              <w:tc>
-                <w:tcPr>
-                  <w:tcW w:w="510" w:type="dxa"/>
-                </w:tcPr>
-                <w:p>
-                  <w:pPr>
-                    <w:pStyle w:val="Standard"/>
-                    <w:tabs>
-                      <w:tab w:val="left" w:pos="1139"/>
-                      <w:tab w:val="left" w:pos="1465"/>
-                    </w:tabs>
-                    <w:ind w:right="-362"/>
-                    <w:rPr>
-                      <w:rFonts w:ascii="TH SarabunPSK" w:hAnsi="TH SarabunPSK" w:cs="TH SarabunPSK"/>
-                      <w:szCs w:val="24"/>
-                    </w:rPr>
-                  </w:pPr>
-                  <w:r>
-                    <w:rPr>
-                      <w:rFonts w:ascii="TH SarabunPSK" w:hAnsi="TH SarabunPSK" w:cs="TH SarabunPSK"/>
-                      <w:szCs w:val="24"/>
-                    </w:rPr>
-                    <w:t>[</w:t>
-                  </w:r>
-                  <w:r>
-                    <w:rPr>
-                      <w:rFonts w:ascii="TH SarabunPSK" w:hAnsi="TH SarabunPSK" w:cs="TH SarabunPSK"/>
-                      <w:szCs w:val="24"/>
-                    </w:rPr>
-                    <w:t>FLAG_WIPER_STS1_HTML</w:t>
-                  </w:r>
-                  <w:r>
-                    <w:rPr>
-                      <w:rFonts w:ascii="TH SarabunPSK" w:hAnsi="TH SarabunPSK" w:cs="TH SarabunPSK"/>
-                      <w:szCs w:val="24"/>
-                    </w:rPr>
-                    <w:t>]</w:t>
-                  </w:r>
-                </w:p>
-              </w:tc>
+              <w:sdt>
+                <w:sdtPr>
+                  <w:rPr>
+                    <w:rFonts w:ascii="TH SarabunPSK" w:hAnsi="TH SarabunPSK" w:cs="TH SarabunPSK"/>
+                    <w:szCs w:val="24"/>
+                  </w:rPr>
+                  <w:alias w:val="FLAG_WIPER_STS1_HTML"/>
+                  <w:tag w:val="FLAG_WIPER_STS1_HTML"/>
+                  <w:id w:val="-178584478"/>
+                  <w14:checkbox>
+                    <w14:checked w14:val="0"/>
+                    <w14:checkedState w14:val="0052" w14:font="Wingdings 2"/>
+                    <w14:uncheckedState w14:val="2610" w14:font="MS Gothic"/>
+                  </w14:checkbox>
+                </w:sdtPr>
+                <w:sdtContent>
+                  <w:tc>
+                    <w:tcPr>
+                      <w:tcW w:w="510" w:type="dxa"/>
+                    </w:tcPr>
+                    <w:p>
+                      <w:pPr>
+                        <w:pStyle w:val="Standard"/>
+                        <w:tabs>
+                          <w:tab w:val="left" w:pos="1139"/>
+                          <w:tab w:val="left" w:pos="1465"/>
+                        </w:tabs>
+                        <w:ind w:right="-362"/>
+                        <w:rPr>
+                          <w:rFonts w:ascii="TH SarabunPSK" w:hAnsi="TH SarabunPSK" w:cs="TH SarabunPSK"/>
+                          <w:szCs w:val="24"/>
+                        </w:rPr>
+                      </w:pPr>
+                      <w:r>
+                        <w:rPr>
+                          <w:rFonts w:ascii="MS Gothic" w:eastAsia="MS Gothic" w:hAnsi="MS Gothic" w:cs="TH SarabunPSK" w:hint="eastAsia"/>
+                          <w:szCs w:val="24"/>
+                        </w:rPr>
+                        <w:t>☐</w:t>
+                      </w:r>
+                    </w:p>
+                  </w:tc>
+                </w:sdtContent>
+              </w:sdt>
               <w:tc>
                 <w:tcPr>
                   <w:tcW w:w="833" w:type="dxa"/>
@@ -2629,46 +2643,50 @@
                   </w:r>
                 </w:p>
               </w:tc>
-              <w:tc>
-                <w:tcPr>
-                  <w:tcW w:w="585" w:type="dxa"/>
-                </w:tcPr>
-                <w:p>
-                  <w:pPr>
-                    <w:pStyle w:val="Standard"/>
-                    <w:tabs>
-                      <w:tab w:val="left" w:pos="1139"/>
-                      <w:tab w:val="left" w:pos="1465"/>
-                    </w:tabs>
-                    <w:ind w:right="-362"/>
-                    <w:rPr>
-                      <w:rFonts w:ascii="TH SarabunPSK" w:hAnsi="TH SarabunPSK" w:cs="TH SarabunPSK"/>
-                      <w:szCs w:val="24"/>
-                    </w:rPr>
-                  </w:pPr>
-                  <w:r>
-                    <w:rPr>
-                      <w:rFonts w:ascii="TH SarabunPSK" w:hAnsi="TH SarabunPSK" w:cs="TH SarabunPSK"/>
-                      <w:szCs w:val="24"/>
-                    </w:rPr>
-                    <w:t>[</w:t>
-                  </w:r>
-                  <w:r>
-                    <w:rPr>
-                      <w:rFonts w:ascii="TH SarabunPSK" w:hAnsi="TH SarabunPSK" w:cs="TH SarabunPSK"/>
-                      <w:szCs w:val="24"/>
-                    </w:rPr>
-                    <w:t>FLAG_WIPER_STS2_HTML</w:t>
-                  </w:r>
-                  <w:r>
-                    <w:rPr>
-                      <w:rFonts w:ascii="TH SarabunPSK" w:hAnsi="TH SarabunPSK" w:cs="TH SarabunPSK"/>
-                      <w:szCs w:val="24"/>
-                    </w:rPr>
-                    <w:t>]</w:t>
-                  </w:r>
-                </w:p>
-              </w:tc>
+              <w:sdt>
+                <w:sdtPr>
+                  <w:rPr>
+                    <w:rFonts w:ascii="TH SarabunPSK" w:hAnsi="TH SarabunPSK" w:cs="TH SarabunPSK"/>
+                    <w:szCs w:val="24"/>
+                  </w:rPr>
+                  <w:alias w:val="FLAG_WIPER_STS2_HTML"/>
+                  <w:tag w:val="FLAG_WIPER_STS2_HTML"/>
+                  <w:id w:val="-1561791608"/>
+                  <w14:checkbox>
+                    <w14:checked w14:val="0"/>
+                    <w14:checkedState w14:val="0052" w14:font="Wingdings 2"/>
+                    <w14:uncheckedState w14:val="2610" w14:font="MS Gothic"/>
+                  </w14:checkbox>
+                </w:sdtPr>
+                <w:sdtContent>
+                  <w:tc>
+                    <w:tcPr>
+                      <w:tcW w:w="585" w:type="dxa"/>
+                    </w:tcPr>
+                    <w:p>
+                      <w:pPr>
+                        <w:pStyle w:val="Standard"/>
+                        <w:tabs>
+                          <w:tab w:val="left" w:pos="1139"/>
+                          <w:tab w:val="left" w:pos="1465"/>
+                        </w:tabs>
+                        <w:ind w:right="-362"/>
+                        <w:rPr>
+                          <w:rFonts w:ascii="TH SarabunPSK" w:hAnsi="TH SarabunPSK" w:cs="TH SarabunPSK"/>
+                          <w:szCs w:val="24"/>
+                        </w:rPr>
+                      </w:pPr>
+                      <w:r>
+                        <w:rPr>
+                          <w:rFonts w:ascii="MS Gothic" w:eastAsia="MS Gothic" w:hAnsi="MS Gothic" w:cs="TH SarabunPSK" w:hint="eastAsia"/>
+                          <w:szCs w:val="24"/>
+                        </w:rPr>
+                        <w:t>☐</w:t>
+                      </w:r>
+                    </w:p>
+                  </w:tc>
+                </w:sdtContent>
+              </w:sdt>
               <w:tc>
                 <w:tcPr>
                   <w:tcW w:w="1312" w:type="dxa"/>
@@ -2728,46 +2746,50 @@
                   </w:r>
                 </w:p>
               </w:tc>
-              <w:tc>
-                <w:tcPr>
-                  <w:tcW w:w="510" w:type="dxa"/>
-                </w:tcPr>
-                <w:p>
-                  <w:pPr>
-                    <w:pStyle w:val="Standard"/>
-                    <w:tabs>
-                      <w:tab w:val="left" w:pos="1139"/>
-                      <w:tab w:val="left" w:pos="1465"/>
-                    </w:tabs>
-                    <w:ind w:right="-362"/>
-                    <w:rPr>
-                      <w:rFonts w:ascii="TH SarabunPSK" w:hAnsi="TH SarabunPSK" w:cs="TH SarabunPSK"/>
-                      <w:szCs w:val="24"/>
-                    </w:rPr>
-                  </w:pPr>
-                  <w:r>
-                    <w:rPr>
-                      <w:rFonts w:ascii="TH SarabunPSK" w:hAnsi="TH SarabunPSK" w:cs="TH SarabunPSK"/>
-                      <w:szCs w:val="24"/>
-                    </w:rPr>
-                    <w:t>[</w:t>
-                  </w:r>
-                  <w:r>
-                    <w:rPr>
-                      <w:rFonts w:ascii="TH SarabunPSK" w:hAnsi="TH SarabunPSK" w:cs="TH SarabunPSK"/>
-                      <w:szCs w:val="24"/>
-                    </w:rPr>
-                    <w:t>FLAG_WARN_PANEL1_HTML</w:t>
-                  </w:r>
-                  <w:r>
-                    <w:rPr>
-                      <w:rFonts w:ascii="TH SarabunPSK" w:hAnsi="TH SarabunPSK" w:cs="TH SarabunPSK"/>
-                      <w:szCs w:val="24"/>
-                    </w:rPr>
-                    <w:t>]</w:t>
-                  </w:r>
-                </w:p>
-              </w:tc>
+              <w:sdt>
+                <w:sdtPr>
+                  <w:rPr>
+                    <w:rFonts w:ascii="TH SarabunPSK" w:hAnsi="TH SarabunPSK" w:cs="TH SarabunPSK"/>
+                    <w:szCs w:val="24"/>
+                  </w:rPr>
+                  <w:alias w:val="FLAG_WARN_PANEL1_HTML"/>
+                  <w:tag w:val="FLAG_WARN_PANEL1_HTML"/>
+                  <w:id w:val="-1464805762"/>
+                  <w14:checkbox>
+                    <w14:checked w14:val="0"/>
+                    <w14:checkedState w14:val="0052" w14:font="Wingdings 2"/>
+                    <w14:uncheckedState w14:val="2610" w14:font="MS Gothic"/>
+                  </w14:checkbox>
+                </w:sdtPr>
+                <w:sdtContent>
+                  <w:tc>
+                    <w:tcPr>
+                      <w:tcW w:w="510" w:type="dxa"/>
+                    </w:tcPr>
+                    <w:p>
+                      <w:pPr>
+                        <w:pStyle w:val="Standard"/>
+                        <w:tabs>
+                          <w:tab w:val="left" w:pos="1139"/>
+                          <w:tab w:val="left" w:pos="1465"/>
+                        </w:tabs>
+                        <w:ind w:right="-362"/>
+                        <w:rPr>
+                          <w:rFonts w:ascii="TH SarabunPSK" w:hAnsi="TH SarabunPSK" w:cs="TH SarabunPSK"/>
+                          <w:szCs w:val="24"/>
+                        </w:rPr>
+                      </w:pPr>
+                      <w:r>
+                        <w:rPr>
+                          <w:rFonts w:ascii="MS Gothic" w:eastAsia="MS Gothic" w:hAnsi="MS Gothic" w:cs="TH SarabunPSK" w:hint="eastAsia"/>
+                          <w:szCs w:val="24"/>
+                        </w:rPr>
+                        <w:t>☐</w:t>
+                      </w:r>
+                    </w:p>
+                  </w:tc>
+                </w:sdtContent>
+              </w:sdt>
               <w:tc>
                 <w:tcPr>
                   <w:tcW w:w="833" w:type="dxa"/>
@@ -2795,46 +2817,50 @@
                   </w:r>
                 </w:p>
               </w:tc>
-              <w:tc>
-                <w:tcPr>
-                  <w:tcW w:w="585" w:type="dxa"/>
-                </w:tcPr>
-                <w:p>
-                  <w:pPr>
-                    <w:pStyle w:val="Standard"/>
-                    <w:tabs>
-                      <w:tab w:val="left" w:pos="1139"/>
-                      <w:tab w:val="left" w:pos="1465"/>
-                    </w:tabs>
-                    <w:ind w:right="-362"/>
-                    <w:rPr>
-                      <w:rFonts w:ascii="TH SarabunPSK" w:hAnsi="TH SarabunPSK" w:cs="TH SarabunPSK"/>
-                      <w:szCs w:val="24"/>
-                    </w:rPr>
-                  </w:pPr>
-                  <w:r>
-                    <w:rPr>
-                      <w:rFonts w:ascii="TH SarabunPSK" w:hAnsi="TH SarabunPSK" w:cs="TH SarabunPSK"/>
-                      <w:szCs w:val="24"/>
-                    </w:rPr>
-                    <w:t>[</w:t>
-                  </w:r>
-                  <w:r>
-                    <w:rPr>
-                      <w:rFonts w:ascii="TH SarabunPSK" w:hAnsi="TH SarabunPSK" w:cs="TH SarabunPSK"/>
-                      <w:szCs w:val="24"/>
-                    </w:rPr>
-                    <w:t>FLAG_WARN_PANEL2_HTML</w:t>
-                  </w:r>
-                  <w:r>
-                    <w:rPr>
-                      <w:rFonts w:ascii="TH SarabunPSK" w:hAnsi="TH SarabunPSK" w:cs="TH SarabunPSK"/>
-                      <w:szCs w:val="24"/>
-                    </w:rPr>
-                    <w:t>]</w:t>
-                  </w:r>
-                </w:p>
-              </w:tc>
+              <w:sdt>
+                <w:sdtPr>
+                  <w:rPr>
+                    <w:rFonts w:ascii="TH SarabunPSK" w:hAnsi="TH SarabunPSK" w:cs="TH SarabunPSK"/>
+                    <w:szCs w:val="24"/>
+                  </w:rPr>
+                  <w:alias w:val="FLAG_WARN_PANEL2_HTML"/>
+                  <w:tag w:val="FLAG_WARN_PANEL2_HTML"/>
+                  <w:id w:val="-1407225156"/>
+                  <w14:checkbox>
+                    <w14:checked w14:val="0"/>
+                    <w14:checkedState w14:val="0052" w14:font="Wingdings 2"/>
+                    <w14:uncheckedState w14:val="2610" w14:font="MS Gothic"/>
+                  </w14:checkbox>
+                </w:sdtPr>
+                <w:sdtContent>
+                  <w:tc>
+                    <w:tcPr>
+                      <w:tcW w:w="585" w:type="dxa"/>
+                    </w:tcPr>
+                    <w:p>
+                      <w:pPr>
+                        <w:pStyle w:val="Standard"/>
+                        <w:tabs>
+                          <w:tab w:val="left" w:pos="1139"/>
+                          <w:tab w:val="left" w:pos="1465"/>
+                        </w:tabs>
+                        <w:ind w:right="-362"/>
+                        <w:rPr>
+                          <w:rFonts w:ascii="TH SarabunPSK" w:hAnsi="TH SarabunPSK" w:cs="TH SarabunPSK"/>
+                          <w:szCs w:val="24"/>
+                        </w:rPr>
+                      </w:pPr>
+                      <w:r>
+                        <w:rPr>
+                          <w:rFonts w:ascii="MS Gothic" w:eastAsia="MS Gothic" w:hAnsi="MS Gothic" w:cs="TH SarabunPSK" w:hint="eastAsia"/>
+                          <w:szCs w:val="24"/>
+                        </w:rPr>
+                        <w:t>☐</w:t>
+                      </w:r>
+                    </w:p>
+                  </w:tc>
+                </w:sdtContent>
+              </w:sdt>
               <w:tc>
                 <w:tcPr>
                   <w:tcW w:w="1312" w:type="dxa"/>
@@ -2894,46 +2920,50 @@
                   </w:r>
                 </w:p>
               </w:tc>
-              <w:tc>
-                <w:tcPr>
-                  <w:tcW w:w="510" w:type="dxa"/>
-                </w:tcPr>
-                <w:p>
-                  <w:pPr>
-                    <w:pStyle w:val="Standard"/>
-                    <w:tabs>
-                      <w:tab w:val="left" w:pos="1139"/>
-                      <w:tab w:val="left" w:pos="1465"/>
-                    </w:tabs>
-                    <w:ind w:right="-362"/>
-                    <w:rPr>
-                      <w:rFonts w:ascii="TH SarabunPSK" w:hAnsi="TH SarabunPSK" w:cs="TH SarabunPSK"/>
-                      <w:szCs w:val="24"/>
-                    </w:rPr>
-                  </w:pPr>
-                  <w:r>
-                    <w:rPr>
-                      <w:rFonts w:ascii="TH SarabunPSK" w:hAnsi="TH SarabunPSK" w:cs="TH SarabunPSK"/>
-                      <w:szCs w:val="24"/>
-                    </w:rPr>
-                    <w:t>[</w:t>
-                  </w:r>
-                  <w:r>
-                    <w:rPr>
-                      <w:rFonts w:ascii="TH SarabunPSK" w:hAnsi="TH SarabunPSK" w:cs="TH SarabunPSK"/>
-                      <w:szCs w:val="24"/>
-                    </w:rPr>
-                    <w:t>FLAG_TIRE_STS1_HTML</w:t>
-                  </w:r>
-                  <w:r>
-                    <w:rPr>
-                      <w:rFonts w:ascii="TH SarabunPSK" w:hAnsi="TH SarabunPSK" w:cs="TH SarabunPSK"/>
-                      <w:szCs w:val="24"/>
-                    </w:rPr>
-                    <w:t>]</w:t>
-                  </w:r>
-                </w:p>
-              </w:tc>
+              <w:sdt>
+                <w:sdtPr>
+                  <w:rPr>
+                    <w:rFonts w:ascii="TH SarabunPSK" w:hAnsi="TH SarabunPSK" w:cs="TH SarabunPSK"/>
+                    <w:szCs w:val="24"/>
+                  </w:rPr>
+                  <w:alias w:val="FLAG_TIRE_STS1_HTML"/>
+                  <w:tag w:val="FLAG_TIRE_STS1_HTML"/>
+                  <w:id w:val="-1072037258"/>
+                  <w14:checkbox>
+                    <w14:checked w14:val="0"/>
+                    <w14:checkedState w14:val="0052" w14:font="Wingdings 2"/>
+                    <w14:uncheckedState w14:val="2610" w14:font="MS Gothic"/>
+                  </w14:checkbox>
+                </w:sdtPr>
+                <w:sdtContent>
+                  <w:tc>
+                    <w:tcPr>
+                      <w:tcW w:w="510" w:type="dxa"/>
+                    </w:tcPr>
+                    <w:p>
+                      <w:pPr>
+                        <w:pStyle w:val="Standard"/>
+                        <w:tabs>
+                          <w:tab w:val="left" w:pos="1139"/>
+                          <w:tab w:val="left" w:pos="1465"/>
+                        </w:tabs>
+                        <w:ind w:right="-362"/>
+                        <w:rPr>
+                          <w:rFonts w:ascii="TH SarabunPSK" w:hAnsi="TH SarabunPSK" w:cs="TH SarabunPSK"/>
+                          <w:szCs w:val="24"/>
+                        </w:rPr>
+                      </w:pPr>
+                      <w:r>
+                        <w:rPr>
+                          <w:rFonts w:ascii="MS Gothic" w:eastAsia="MS Gothic" w:hAnsi="MS Gothic" w:cs="TH SarabunPSK" w:hint="eastAsia"/>
+                          <w:szCs w:val="24"/>
+                        </w:rPr>
+                        <w:t>☐</w:t>
+                      </w:r>
+                    </w:p>
+                  </w:tc>
+                </w:sdtContent>
+              </w:sdt>
               <w:tc>
                 <w:tcPr>
                   <w:tcW w:w="833" w:type="dxa"/>
@@ -2961,46 +2991,50 @@
                   </w:r>
                 </w:p>
               </w:tc>
-              <w:tc>
-                <w:tcPr>
-                  <w:tcW w:w="585" w:type="dxa"/>
-                </w:tcPr>
-                <w:p>
-                  <w:pPr>
-                    <w:pStyle w:val="Standard"/>
-                    <w:tabs>
-                      <w:tab w:val="left" w:pos="1139"/>
-                      <w:tab w:val="left" w:pos="1465"/>
-                    </w:tabs>
-                    <w:ind w:right="-362"/>
-                    <w:rPr>
-                      <w:rFonts w:ascii="TH SarabunPSK" w:hAnsi="TH SarabunPSK" w:cs="TH SarabunPSK"/>
-                      <w:szCs w:val="24"/>
-                    </w:rPr>
-                  </w:pPr>
-                  <w:r>
-                    <w:rPr>
-                      <w:rFonts w:ascii="TH SarabunPSK" w:hAnsi="TH SarabunPSK" w:cs="TH SarabunPSK"/>
-                      <w:szCs w:val="24"/>
-                    </w:rPr>
-                    <w:t>[</w:t>
-                  </w:r>
-                  <w:r>
-                    <w:rPr>
-                      <w:rFonts w:ascii="TH SarabunPSK" w:hAnsi="TH SarabunPSK" w:cs="TH SarabunPSK"/>
-                      <w:szCs w:val="24"/>
-                    </w:rPr>
-                    <w:t>FLAG_TIRE_STS2_HTML</w:t>
-                  </w:r>
-                  <w:r>
-                    <w:rPr>
-                      <w:rFonts w:ascii="TH SarabunPSK" w:hAnsi="TH SarabunPSK" w:cs="TH SarabunPSK"/>
-                      <w:szCs w:val="24"/>
-                    </w:rPr>
-                    <w:t>]</w:t>
-                  </w:r>
-                </w:p>
-              </w:tc>
+              <w:sdt>
+                <w:sdtPr>
+                  <w:rPr>
+                    <w:rFonts w:ascii="TH SarabunPSK" w:hAnsi="TH SarabunPSK" w:cs="TH SarabunPSK"/>
+                    <w:szCs w:val="24"/>
+                  </w:rPr>
+                  <w:alias w:val="FLAG_TIRE_STS2_HTML"/>
+                  <w:tag w:val="FLAG_TIRE_STS2_HTML"/>
+                  <w:id w:val="-977136955"/>
+                  <w14:checkbox>
+                    <w14:checked w14:val="0"/>
+                    <w14:checkedState w14:val="0052" w14:font="Wingdings 2"/>
+                    <w14:uncheckedState w14:val="2610" w14:font="MS Gothic"/>
+                  </w14:checkbox>
+                </w:sdtPr>
+                <w:sdtContent>
+                  <w:tc>
+                    <w:tcPr>
+                      <w:tcW w:w="585" w:type="dxa"/>
+                    </w:tcPr>
+                    <w:p>
+                      <w:pPr>
+                        <w:pStyle w:val="Standard"/>
+                        <w:tabs>
+                          <w:tab w:val="left" w:pos="1139"/>
+                          <w:tab w:val="left" w:pos="1465"/>
+                        </w:tabs>
+                        <w:ind w:right="-362"/>
+                        <w:rPr>
+                          <w:rFonts w:ascii="TH SarabunPSK" w:hAnsi="TH SarabunPSK" w:cs="TH SarabunPSK"/>
+                          <w:szCs w:val="24"/>
+                        </w:rPr>
+                      </w:pPr>
+                      <w:r>
+                        <w:rPr>
+                          <w:rFonts w:ascii="MS Gothic" w:eastAsia="MS Gothic" w:hAnsi="MS Gothic" w:cs="TH SarabunPSK" w:hint="eastAsia"/>
+                          <w:szCs w:val="24"/>
+                        </w:rPr>
+                        <w:t>☐</w:t>
+                      </w:r>
+                    </w:p>
+                  </w:tc>
+                </w:sdtContent>
+              </w:sdt>
               <w:tc>
                 <w:tcPr>
                   <w:tcW w:w="1312" w:type="dxa"/>
@@ -3174,46 +3208,50 @@
               <w:trPr>
                 <w:trHeight w:val="380"/>
               </w:trPr>
-              <w:tc>
-                <w:tcPr>
-                  <w:tcW w:w="704" w:type="dxa"/>
-                </w:tcPr>
-                <w:p>
-                  <w:pPr>
-                    <w:pStyle w:val="Standard"/>
-                    <w:tabs>
-                      <w:tab w:val="left" w:pos="1139"/>
-                      <w:tab w:val="left" w:pos="1465"/>
-                    </w:tabs>
-                    <w:ind w:right="-362"/>
-                    <w:rPr>
-                      <w:rFonts w:ascii="TH SarabunPSK" w:hAnsi="TH SarabunPSK" w:cs="TH SarabunPSK"/>
-                      <w:szCs w:val="24"/>
-                    </w:rPr>
-                  </w:pPr>
-                  <w:r>
-                    <w:rPr>
-                      <w:rFonts w:ascii="TH SarabunPSK" w:hAnsi="TH SarabunPSK" w:cs="TH SarabunPSK"/>
-                      <w:szCs w:val="24"/>
-                    </w:rPr>
-                    <w:t>[</w:t>
-                  </w:r>
-                  <w:r>
-                    <w:rPr>
-                      <w:rFonts w:ascii="TH SarabunPSK" w:hAnsi="TH SarabunPSK" w:cs="TH SarabunPSK"/>
-                      <w:szCs w:val="24"/>
-                    </w:rPr>
-                    <w:t>FLAG_JACK_W_HANDLE_HTML</w:t>
-                  </w:r>
-                  <w:r>
-                    <w:rPr>
-                      <w:rFonts w:ascii="TH SarabunPSK" w:hAnsi="TH SarabunPSK" w:cs="TH SarabunPSK"/>
-                      <w:szCs w:val="24"/>
-                    </w:rPr>
-                    <w:t>]</w:t>
-                  </w:r>
-                </w:p>
-              </w:tc>
+              <w:sdt>
+                <w:sdtPr>
+                  <w:rPr>
+                    <w:rFonts w:ascii="TH SarabunPSK" w:hAnsi="TH SarabunPSK" w:cs="TH SarabunPSK"/>
+                    <w:szCs w:val="24"/>
+                  </w:rPr>
+                  <w:alias w:val="FLAG_JACK_W_HANDLE_HTML"/>
+                  <w:tag w:val="FLAG_JACK_W_HANDLE_HTML"/>
+                  <w:id w:val="-1420018888"/>
+                  <w14:checkbox>
+                    <w14:checked w14:val="0"/>
+                    <w14:checkedState w14:val="0052" w14:font="Wingdings 2"/>
+                    <w14:uncheckedState w14:val="2610" w14:font="MS Gothic"/>
+                  </w14:checkbox>
+                </w:sdtPr>
+                <w:sdtContent>
+                  <w:tc>
+                    <w:tcPr>
+                      <w:tcW w:w="704" w:type="dxa"/>
+                    </w:tcPr>
+                    <w:p>
+                      <w:pPr>
+                        <w:pStyle w:val="Standard"/>
+                        <w:tabs>
+                          <w:tab w:val="left" w:pos="1139"/>
+                          <w:tab w:val="left" w:pos="1465"/>
+                        </w:tabs>
+                        <w:ind w:right="-362"/>
+                        <w:rPr>
+                          <w:rFonts w:ascii="TH SarabunPSK" w:hAnsi="TH SarabunPSK" w:cs="TH SarabunPSK"/>
+                          <w:szCs w:val="24"/>
+                        </w:rPr>
+                      </w:pPr>
+                      <w:r>
+                        <w:rPr>
+                          <w:rFonts w:ascii="MS Gothic" w:eastAsia="MS Gothic" w:hAnsi="MS Gothic" w:cs="TH SarabunPSK" w:hint="eastAsia"/>
+                          <w:szCs w:val="24"/>
+                        </w:rPr>
+                        <w:t>☐</w:t>
+                      </w:r>
+                    </w:p>
+                  </w:tc>
+                </w:sdtContent>
+              </w:sdt>
               <w:tc>
                 <w:tcPr>
                   <w:tcW w:w="4359" w:type="dxa"/>
@@ -3247,46 +3285,50 @@
               <w:trPr>
                 <w:trHeight w:val="365"/>
               </w:trPr>
-              <w:tc>
-                <w:tcPr>
-                  <w:tcW w:w="704" w:type="dxa"/>
-                </w:tcPr>
-                <w:p>
-                  <w:pPr>
-                    <w:pStyle w:val="Standard"/>
-                    <w:tabs>
-                      <w:tab w:val="left" w:pos="1139"/>
-                      <w:tab w:val="left" w:pos="1465"/>
-                    </w:tabs>
-                    <w:ind w:right="-362"/>
-                    <w:rPr>
-                      <w:rFonts w:ascii="TH SarabunPSK" w:hAnsi="TH SarabunPSK" w:cs="TH SarabunPSK"/>
-                      <w:szCs w:val="24"/>
-                    </w:rPr>
-                  </w:pPr>
-                  <w:r>
-                    <w:rPr>
-                      <w:rFonts w:ascii="TH SarabunPSK" w:hAnsi="TH SarabunPSK" w:cs="TH SarabunPSK"/>
-                      <w:szCs w:val="24"/>
-                    </w:rPr>
-                    <w:t>[</w:t>
-                  </w:r>
-                  <w:r>
-                    <w:rPr>
-                      <w:rFonts w:ascii="TH SarabunPSK" w:hAnsi="TH SarabunPSK" w:cs="TH SarabunPSK"/>
-                      <w:szCs w:val="24"/>
-                    </w:rPr>
-                    <w:t>FLAG_SPARE_TIRE_RIM_HTML</w:t>
-                  </w:r>
-                  <w:r>
-                    <w:rPr>
-                      <w:rFonts w:ascii="TH SarabunPSK" w:hAnsi="TH SarabunPSK" w:cs="TH SarabunPSK"/>
-                      <w:szCs w:val="24"/>
-                    </w:rPr>
-                    <w:t>]</w:t>
-                  </w:r>
-                </w:p>
-              </w:tc>
+              <w:sdt>
+                <w:sdtPr>
+                  <w:rPr>
+                    <w:rFonts w:ascii="TH SarabunPSK" w:hAnsi="TH SarabunPSK" w:cs="TH SarabunPSK"/>
+                    <w:szCs w:val="24"/>
+                  </w:rPr>
+                  <w:alias w:val="FLAG_SPARE_TIRE_RIM_HTML"/>
+                  <w:tag w:val="FLAG_SPARE_TIRE_RIM_HTML"/>
+                  <w:id w:val="968173147"/>
+                  <w14:checkbox>
+                    <w14:checked w14:val="0"/>
+                    <w14:checkedState w14:val="0052" w14:font="Wingdings 2"/>
+                    <w14:uncheckedState w14:val="2610" w14:font="MS Gothic"/>
+                  </w14:checkbox>
+                </w:sdtPr>
+                <w:sdtContent>
+                  <w:tc>
+                    <w:tcPr>
+                      <w:tcW w:w="704" w:type="dxa"/>
+                    </w:tcPr>
+                    <w:p>
+                      <w:pPr>
+                        <w:pStyle w:val="Standard"/>
+                        <w:tabs>
+                          <w:tab w:val="left" w:pos="1139"/>
+                          <w:tab w:val="left" w:pos="1465"/>
+                        </w:tabs>
+                        <w:ind w:right="-362"/>
+                        <w:rPr>
+                          <w:rFonts w:ascii="TH SarabunPSK" w:hAnsi="TH SarabunPSK" w:cs="TH SarabunPSK"/>
+                          <w:szCs w:val="24"/>
+                        </w:rPr>
+                      </w:pPr>
+                      <w:r>
+                        <w:rPr>
+                          <w:rFonts w:ascii="MS Gothic" w:eastAsia="MS Gothic" w:hAnsi="MS Gothic" w:cs="TH SarabunPSK" w:hint="eastAsia"/>
+                          <w:szCs w:val="24"/>
+                        </w:rPr>
+                        <w:t>☐</w:t>
+                      </w:r>
+                    </w:p>
+                  </w:tc>
+                </w:sdtContent>
+              </w:sdt>
               <w:tc>
                 <w:tcPr>
                   <w:tcW w:w="4359" w:type="dxa"/>
@@ -3420,27 +3462,33 @@
                     </w:rPr>
                     <w:t xml:space="preserve">     </w:t>
                   </w:r>
-                  <w:r>
-                    <w:rPr>
-                      <w:rFonts w:ascii="TH SarabunPSK" w:hAnsi="TH SarabunPSK" w:cs="TH SarabunPSK"/>
-                      <w:szCs w:val="24"/>
-                    </w:rPr>
-                    <w:t>[</w:t>
-                  </w:r>
-                  <w:r>
-                    <w:rPr>
-                      <w:rFonts w:ascii="TH SarabunPSK" w:hAnsi="TH SarabunPSK" w:cs="TH SarabunPSK"/>
-                      <w:szCs w:val="24"/>
-                    </w:rPr>
-                    <w:t>FLAG_TOOL_SPK_WR_HTML</w:t>
-                  </w:r>
-                  <w:r>
-                    <w:rPr>
-                      <w:rFonts w:ascii="TH SarabunPSK" w:hAnsi="TH SarabunPSK" w:cs="TH SarabunPSK"/>
-                      <w:szCs w:val="24"/>
-                    </w:rPr>
-                    <w:t>]</w:t>
-                  </w:r>
+                  <w:sdt>
+                    <w:sdtPr>
+                      <w:rPr>
+                        <w:rFonts w:ascii="TH SarabunPSK" w:hAnsi="TH SarabunPSK" w:cs="TH SarabunPSK" w:hint="cs"/>
+                        <w:szCs w:val="24"/>
+                        <w:cs/>
+                      </w:rPr>
+                      <w:alias w:val="FLAG_TOOL_SPK_WR_HTML"/>
+                      <w:tag w:val="FLAG_TOOL_SPK_WR_HTML"/>
+                      <w:id w:val="1641159138"/>
+                      <w14:checkbox>
+                        <w14:checked w14:val="0"/>
+                        <w14:checkedState w14:val="0052" w14:font="Wingdings 2"/>
+                        <w14:uncheckedState w14:val="2610" w14:font="MS Gothic"/>
+                      </w14:checkbox>
+                    </w:sdtPr>
+                    <w:sdtContent>
+                      <w:r>
+                        <w:rPr>
+                          <w:rFonts w:ascii="MS Gothic" w:eastAsia="MS Gothic" w:hAnsi="MS Gothic" w:cs="TH SarabunPSK" w:hint="eastAsia"/>
+                          <w:szCs w:val="24"/>
+                          <w:cs/>
+                        </w:rPr>
+                        <w:t>☐</w:t>
+                      </w:r>
+                    </w:sdtContent>
+                  </w:sdt>
                 </w:p>
               </w:tc>
               <w:tc>
@@ -3500,27 +3548,33 @@
                     </w:rPr>
                     <w:t xml:space="preserve">     </w:t>
                   </w:r>
-                  <w:r>
-                    <w:rPr>
-                      <w:rFonts w:ascii="TH SarabunPSK" w:hAnsi="TH SarabunPSK" w:cs="TH SarabunPSK"/>
-                      <w:szCs w:val="24"/>
-                    </w:rPr>
-                    <w:t>[</w:t>
-                  </w:r>
-                  <w:r>
-                    <w:rPr>
-                      <w:rFonts w:ascii="TH SarabunPSK" w:hAnsi="TH SarabunPSK" w:cs="TH SarabunPSK"/>
-                      <w:szCs w:val="24"/>
-                    </w:rPr>
-                    <w:t>FLAG_TOOL_WHEEL_WR_HTML</w:t>
-                  </w:r>
-                  <w:r>
-                    <w:rPr>
-                      <w:rFonts w:ascii="TH SarabunPSK" w:hAnsi="TH SarabunPSK" w:cs="TH SarabunPSK"/>
-                      <w:szCs w:val="24"/>
-                    </w:rPr>
-                    <w:t>]</w:t>
-                  </w:r>
+                  <w:sdt>
+                    <w:sdtPr>
+                      <w:rPr>
+                        <w:rFonts w:ascii="TH SarabunPSK" w:hAnsi="TH SarabunPSK" w:cs="TH SarabunPSK" w:hint="cs"/>
+                        <w:szCs w:val="24"/>
+                        <w:cs/>
+                      </w:rPr>
+                      <w:alias w:val="FLAG_TOOL_WHEEL_WR_HTML"/>
+                      <w:tag w:val="FLAG_TOOL_WHEEL_WR_HTML"/>
+                      <w:id w:val="1164666465"/>
+                      <w14:checkbox>
+                        <w14:checked w14:val="0"/>
+                        <w14:checkedState w14:val="0052" w14:font="Wingdings 2"/>
+                        <w14:uncheckedState w14:val="2610" w14:font="MS Gothic"/>
+                      </w14:checkbox>
+                    </w:sdtPr>
+                    <w:sdtContent>
+                      <w:r>
+                        <w:rPr>
+                          <w:rFonts w:ascii="MS Gothic" w:eastAsia="MS Gothic" w:hAnsi="MS Gothic" w:cs="TH SarabunPSK" w:hint="eastAsia"/>
+                          <w:szCs w:val="24"/>
+                          <w:cs/>
+                        </w:rPr>
+                        <w:t>☐</w:t>
+                      </w:r>
+                    </w:sdtContent>
+                  </w:sdt>
                 </w:p>
               </w:tc>
               <w:tc>
@@ -3580,27 +3634,33 @@
                     </w:rPr>
                     <w:t xml:space="preserve">     </w:t>
                   </w:r>
-                  <w:r>
-                    <w:rPr>
-                      <w:rFonts w:ascii="TH SarabunPSK" w:hAnsi="TH SarabunPSK" w:cs="TH SarabunPSK"/>
-                      <w:szCs w:val="24"/>
-                    </w:rPr>
-                    <w:t>[</w:t>
-                  </w:r>
-                  <w:r>
-                    <w:rPr>
-                      <w:rFonts w:ascii="TH SarabunPSK" w:hAnsi="TH SarabunPSK" w:cs="TH SarabunPSK"/>
-                      <w:szCs w:val="24"/>
-                    </w:rPr>
-                    <w:t>FLAG_TOOL_ADJ_WR_HTML</w:t>
-                  </w:r>
-                  <w:r>
-                    <w:rPr>
-                      <w:rFonts w:ascii="TH SarabunPSK" w:hAnsi="TH SarabunPSK" w:cs="TH SarabunPSK"/>
-                      <w:szCs w:val="24"/>
-                    </w:rPr>
-                    <w:t>]</w:t>
-                  </w:r>
+                  <w:sdt>
+                    <w:sdtPr>
+                      <w:rPr>
+                        <w:rFonts w:ascii="TH SarabunPSK" w:hAnsi="TH SarabunPSK" w:cs="TH SarabunPSK" w:hint="cs"/>
+                        <w:szCs w:val="24"/>
+                        <w:cs/>
+                      </w:rPr>
+                      <w:alias w:val="FLAG_TOOL_ADJ_WR_HTML"/>
+                      <w:tag w:val="FLAG_TOOL_ADJ_WR_HTML"/>
+                      <w:id w:val="-72125281"/>
+                      <w14:checkbox>
+                        <w14:checked w14:val="0"/>
+                        <w14:checkedState w14:val="0052" w14:font="Wingdings 2"/>
+                        <w14:uncheckedState w14:val="2610" w14:font="MS Gothic"/>
+                      </w14:checkbox>
+                    </w:sdtPr>
+                    <w:sdtContent>
+                      <w:r>
+                        <w:rPr>
+                          <w:rFonts w:ascii="MS Gothic" w:eastAsia="MS Gothic" w:hAnsi="MS Gothic" w:cs="TH SarabunPSK" w:hint="eastAsia"/>
+                          <w:szCs w:val="24"/>
+                          <w:cs/>
+                        </w:rPr>
+                        <w:t>☐</w:t>
+                      </w:r>
+                    </w:sdtContent>
+                  </w:sdt>
                 </w:p>
               </w:tc>
               <w:tc>
@@ -3660,27 +3720,33 @@
                     </w:rPr>
                     <w:t xml:space="preserve">     </w:t>
                   </w:r>
-                  <w:r>
-                    <w:rPr>
-                      <w:rFonts w:ascii="TH SarabunPSK" w:hAnsi="TH SarabunPSK" w:cs="TH SarabunPSK"/>
-                      <w:szCs w:val="24"/>
-                    </w:rPr>
-                    <w:t>[</w:t>
-                  </w:r>
-                  <w:r>
-                    <w:rPr>
-                      <w:rFonts w:ascii="TH SarabunPSK" w:hAnsi="TH SarabunPSK" w:cs="TH SarabunPSK"/>
-                      <w:szCs w:val="24"/>
-                    </w:rPr>
-                    <w:t>FLAG_TOOL_RING_WR_HTML</w:t>
-                  </w:r>
-                  <w:r>
-                    <w:rPr>
-                      <w:rFonts w:ascii="TH SarabunPSK" w:hAnsi="TH SarabunPSK" w:cs="TH SarabunPSK"/>
-                      <w:szCs w:val="24"/>
-                    </w:rPr>
-                    <w:t>]</w:t>
-                  </w:r>
+                  <w:sdt>
+                    <w:sdtPr>
+                      <w:rPr>
+                        <w:rFonts w:ascii="TH SarabunPSK" w:hAnsi="TH SarabunPSK" w:cs="TH SarabunPSK" w:hint="cs"/>
+                        <w:szCs w:val="24"/>
+                        <w:cs/>
+                      </w:rPr>
+                      <w:alias w:val="FLAG_TOOL_RING_WR_HTML"/>
+                      <w:tag w:val="FLAG_TOOL_RING_WR_HTML"/>
+                      <w:id w:val="-1548132455"/>
+                      <w14:checkbox>
+                        <w14:checked w14:val="0"/>
+                        <w14:checkedState w14:val="0052" w14:font="Wingdings 2"/>
+                        <w14:uncheckedState w14:val="2610" w14:font="MS Gothic"/>
+                      </w14:checkbox>
+                    </w:sdtPr>
+                    <w:sdtContent>
+                      <w:r>
+                        <w:rPr>
+                          <w:rFonts w:ascii="MS Gothic" w:eastAsia="MS Gothic" w:hAnsi="MS Gothic" w:cs="TH SarabunPSK" w:hint="eastAsia"/>
+                          <w:szCs w:val="24"/>
+                          <w:cs/>
+                        </w:rPr>
+                        <w:t>☐</w:t>
+                      </w:r>
+                    </w:sdtContent>
+                  </w:sdt>
                 </w:p>
               </w:tc>
               <w:tc>
@@ -3740,28 +3806,33 @@
                     </w:rPr>
                     <w:t xml:space="preserve">     </w:t>
                   </w:r>
-                  <w:r>
-                    <w:rPr>
-                      <w:rFonts w:ascii="TH SarabunPSK" w:hAnsi="TH SarabunPSK" w:cs="TH SarabunPSK"/>
-                      <w:szCs w:val="24"/>
-                    </w:rPr>
-                    <w:lastRenderedPageBreak/>
-                    <w:t>[</w:t>
-                  </w:r>
-                  <w:r>
-                    <w:rPr>
-                      <w:rFonts w:ascii="TH SarabunPSK" w:hAnsi="TH SarabunPSK" w:cs="TH SarabunPSK"/>
-                      <w:szCs w:val="24"/>
-                    </w:rPr>
-                    <w:t>FLAG_TOOL_OPEN_WR_HTML</w:t>
-                  </w:r>
-                  <w:r>
-                    <w:rPr>
-                      <w:rFonts w:ascii="TH SarabunPSK" w:hAnsi="TH SarabunPSK" w:cs="TH SarabunPSK"/>
-                      <w:szCs w:val="24"/>
-                    </w:rPr>
-                    <w:t>]</w:t>
-                  </w:r>
+                  <w:sdt>
+                    <w:sdtPr>
+                      <w:rPr>
+                        <w:rFonts w:ascii="TH SarabunPSK" w:hAnsi="TH SarabunPSK" w:cs="TH SarabunPSK" w:hint="cs"/>
+                        <w:szCs w:val="24"/>
+                        <w:cs/>
+                      </w:rPr>
+                      <w:alias w:val="FLAG_TOOL_OPEN_WR_HTML"/>
+                      <w:tag w:val="FLAG_TOOL_OPEN_WR_HTML"/>
+                      <w:id w:val="-1068956001"/>
+                      <w14:checkbox>
+                        <w14:checked w14:val="0"/>
+                        <w14:checkedState w14:val="0052" w14:font="Wingdings 2"/>
+                        <w14:uncheckedState w14:val="2610" w14:font="MS Gothic"/>
+                      </w14:checkbox>
+                    </w:sdtPr>
+                    <w:sdtContent>
+                      <w:r>
+                        <w:rPr>
+                          <w:rFonts w:ascii="MS Gothic" w:eastAsia="MS Gothic" w:hAnsi="MS Gothic" w:cs="TH SarabunPSK" w:hint="eastAsia"/>
+                          <w:szCs w:val="24"/>
+                          <w:cs/>
+                        </w:rPr>
+                        <w:t>☐</w:t>
+                      </w:r>
+                    </w:sdtContent>
+                  </w:sdt>
                 </w:p>
               </w:tc>
               <w:tc>
@@ -3787,7 +3858,6 @@
                       <w:szCs w:val="24"/>
                       <w:cs/>
                     </w:rPr>
-                    <w:lastRenderedPageBreak/>
                     <w:t xml:space="preserve">     ประแจปากตาย</w:t>
                   </w:r>
                 </w:p>
@@ -3822,27 +3892,33 @@
                     </w:rPr>
                     <w:t xml:space="preserve">     </w:t>
                   </w:r>
-                  <w:r>
-                    <w:rPr>
-                      <w:rFonts w:ascii="TH SarabunPSK" w:hAnsi="TH SarabunPSK" w:cs="TH SarabunPSK"/>
-                      <w:szCs w:val="24"/>
-                    </w:rPr>
-                    <w:t>[</w:t>
-                  </w:r>
-                  <w:r>
-                    <w:rPr>
-                      <w:rFonts w:ascii="TH SarabunPSK" w:hAnsi="TH SarabunPSK" w:cs="TH SarabunPSK"/>
-                      <w:szCs w:val="24"/>
-                    </w:rPr>
-                    <w:t>FLAG_TOOL_PLIERS_HTML</w:t>
-                  </w:r>
-                  <w:r>
-                    <w:rPr>
-                      <w:rFonts w:ascii="TH SarabunPSK" w:hAnsi="TH SarabunPSK" w:cs="TH SarabunPSK"/>
-                      <w:szCs w:val="24"/>
-                    </w:rPr>
-                    <w:t>]</w:t>
-                  </w:r>
+                  <w:sdt>
+                    <w:sdtPr>
+                      <w:rPr>
+                        <w:rFonts w:ascii="TH SarabunPSK" w:hAnsi="TH SarabunPSK" w:cs="TH SarabunPSK" w:hint="cs"/>
+                        <w:szCs w:val="24"/>
+                        <w:cs/>
+                      </w:rPr>
+                      <w:alias w:val="FLAG_TOOL_PLIERS_HTML"/>
+                      <w:tag w:val="FLAG_TOOL_PLIERS_HTML"/>
+                      <w:id w:val="1445269954"/>
+                      <w14:checkbox>
+                        <w14:checked w14:val="0"/>
+                        <w14:checkedState w14:val="0052" w14:font="Wingdings 2"/>
+                        <w14:uncheckedState w14:val="2610" w14:font="MS Gothic"/>
+                      </w14:checkbox>
+                    </w:sdtPr>
+                    <w:sdtContent>
+                      <w:r>
+                        <w:rPr>
+                          <w:rFonts w:ascii="MS Gothic" w:eastAsia="MS Gothic" w:hAnsi="MS Gothic" w:cs="TH SarabunPSK" w:hint="eastAsia"/>
+                          <w:szCs w:val="24"/>
+                          <w:cs/>
+                        </w:rPr>
+                        <w:t>☐</w:t>
+                      </w:r>
+                    </w:sdtContent>
+                  </w:sdt>
                 </w:p>
               </w:tc>
               <w:tc>
@@ -3902,27 +3978,33 @@
                     </w:rPr>
                     <w:t xml:space="preserve">     </w:t>
                   </w:r>
-                  <w:r>
-                    <w:rPr>
-                      <w:rFonts w:ascii="TH SarabunPSK" w:hAnsi="TH SarabunPSK" w:cs="TH SarabunPSK"/>
-                      <w:szCs w:val="24"/>
-                    </w:rPr>
-                    <w:t>[</w:t>
-                  </w:r>
-                  <w:r>
-                    <w:rPr>
-                      <w:rFonts w:ascii="TH SarabunPSK" w:hAnsi="TH SarabunPSK" w:cs="TH SarabunPSK"/>
-                      <w:szCs w:val="24"/>
-                    </w:rPr>
-                    <w:t>FLAG_TOOL_LOCK_PLI_HTML</w:t>
-                  </w:r>
-                  <w:r>
-                    <w:rPr>
-                      <w:rFonts w:ascii="TH SarabunPSK" w:hAnsi="TH SarabunPSK" w:cs="TH SarabunPSK"/>
-                      <w:szCs w:val="24"/>
-                    </w:rPr>
-                    <w:t>]</w:t>
-                  </w:r>
+                  <w:sdt>
+                    <w:sdtPr>
+                      <w:rPr>
+                        <w:rFonts w:ascii="TH SarabunPSK" w:hAnsi="TH SarabunPSK" w:cs="TH SarabunPSK" w:hint="cs"/>
+                        <w:szCs w:val="24"/>
+                        <w:cs/>
+                      </w:rPr>
+                      <w:alias w:val="FLAG_TOOL_LOCK_PLI_HTML"/>
+                      <w:tag w:val="FLAG_TOOL_LOCK_PLI_HTML"/>
+                      <w:id w:val="1216702406"/>
+                      <w14:checkbox>
+                        <w14:checked w14:val="0"/>
+                        <w14:checkedState w14:val="0052" w14:font="Wingdings 2"/>
+                        <w14:uncheckedState w14:val="2610" w14:font="MS Gothic"/>
+                      </w14:checkbox>
+                    </w:sdtPr>
+                    <w:sdtContent>
+                      <w:r>
+                        <w:rPr>
+                          <w:rFonts w:ascii="MS Gothic" w:eastAsia="MS Gothic" w:hAnsi="MS Gothic" w:cs="TH SarabunPSK" w:hint="eastAsia"/>
+                          <w:szCs w:val="24"/>
+                          <w:cs/>
+                        </w:rPr>
+                        <w:t>☐</w:t>
+                      </w:r>
+                    </w:sdtContent>
+                  </w:sdt>
                 </w:p>
               </w:tc>
               <w:tc>
@@ -3982,27 +4064,33 @@
                     </w:rPr>
                     <w:t xml:space="preserve">     </w:t>
                   </w:r>
-                  <w:r>
-                    <w:rPr>
-                      <w:rFonts w:ascii="TH SarabunPSK" w:hAnsi="TH SarabunPSK" w:cs="TH SarabunPSK"/>
-                      <w:szCs w:val="24"/>
-                    </w:rPr>
-                    <w:t>[</w:t>
-                  </w:r>
-                  <w:r>
-                    <w:rPr>
-                      <w:rFonts w:ascii="TH SarabunPSK" w:hAnsi="TH SarabunPSK" w:cs="TH SarabunPSK"/>
-                      <w:szCs w:val="24"/>
-                    </w:rPr>
-                    <w:t>FLAG_TOOL_SCREWDRV_HTML</w:t>
-                  </w:r>
-                  <w:r>
-                    <w:rPr>
-                      <w:rFonts w:ascii="TH SarabunPSK" w:hAnsi="TH SarabunPSK" w:cs="TH SarabunPSK"/>
-                      <w:szCs w:val="24"/>
-                    </w:rPr>
-                    <w:t>]</w:t>
-                  </w:r>
+                  <w:sdt>
+                    <w:sdtPr>
+                      <w:rPr>
+                        <w:rFonts w:ascii="TH SarabunPSK" w:hAnsi="TH SarabunPSK" w:cs="TH SarabunPSK" w:hint="cs"/>
+                        <w:szCs w:val="24"/>
+                        <w:cs/>
+                      </w:rPr>
+                      <w:alias w:val="FLAG_TOOL_SCREWDRV_HTML"/>
+                      <w:tag w:val="FLAG_TOOL_SCREWDRV_HTML"/>
+                      <w:id w:val="-359674281"/>
+                      <w14:checkbox>
+                        <w14:checked w14:val="0"/>
+                        <w14:checkedState w14:val="0052" w14:font="Wingdings 2"/>
+                        <w14:uncheckedState w14:val="2610" w14:font="MS Gothic"/>
+                      </w14:checkbox>
+                    </w:sdtPr>
+                    <w:sdtContent>
+                      <w:r>
+                        <w:rPr>
+                          <w:rFonts w:ascii="MS Gothic" w:eastAsia="MS Gothic" w:hAnsi="MS Gothic" w:cs="TH SarabunPSK" w:hint="eastAsia"/>
+                          <w:szCs w:val="24"/>
+                          <w:cs/>
+                        </w:rPr>
+                        <w:t>☐</w:t>
+                      </w:r>
+                    </w:sdtContent>
+                  </w:sdt>
                 </w:p>
               </w:tc>
               <w:tc>
@@ -4734,6 +4822,7 @@
         </w:tabs>
       </w:pPr>
       <w:r>
+        <w:lastRenderedPageBreak/>
         <w:tab/>
       </w:r>
       <w:r>
@@ -5238,6 +5327,7 @@
   <w:style w:type="character" w:default="1" w:styleId="DefaultParagraphFont">
     <w:name w:val="Default Paragraph Font"/>
     <w:uiPriority w:val="1"/>
+    <w:semiHidden/>
     <w:unhideWhenUsed/>
   </w:style>
   <w:style w:type="table" w:default="1" w:styleId="TableNormal">
@@ -5717,6 +5807,28 @@
 </file>
 
 <file path=customXml/item1.xml><?xml version="1.0" encoding="utf-8"?>
+<?mso-contentType ?>
+<FormTemplates xmlns="http://schemas.microsoft.com/sharepoint/v3/contenttype/forms">
+  <Display>DocumentLibraryForm</Display>
+  <Edit>DocumentLibraryForm</Edit>
+  <New>DocumentLibraryForm</New>
+</FormTemplates>
+</file>
+
+<file path=customXml/item2.xml><?xml version="1.0" encoding="utf-8"?>
+<p:properties xmlns:p="http://schemas.microsoft.com/office/2006/metadata/properties" xmlns:xsi="http://www.w3.org/2001/XMLSchema-instance" xmlns:pc="http://schemas.microsoft.com/office/infopath/2007/PartnerControls">
+  <documentManagement>
+    <TaxCatchAll xmlns="355cb253-f107-4e7e-81be-4174c03877e3" xsi:nil="true"/>
+    <No xmlns="414e5bca-a02e-4703-a2f6-b804edbbbde5">1</No>
+    <TemplateName xmlns="414e5bca-a02e-4703-a2f6-b804edbbbde5" xsi:nil="true"/>
+    <lcf76f155ced4ddcb4097134ff3c332f xmlns="414e5bca-a02e-4703-a2f6-b804edbbbde5">
+      <Terms xmlns="http://schemas.microsoft.com/office/infopath/2007/PartnerControls"/>
+    </lcf76f155ced4ddcb4097134ff3c332f>
+  </documentManagement>
+</p:properties>
+</file>
+
+<file path=customXml/item3.xml><?xml version="1.0" encoding="utf-8"?>
 <ct:contentTypeSchema xmlns:ct="http://schemas.microsoft.com/office/2006/metadata/contentType" xmlns:ma="http://schemas.microsoft.com/office/2006/metadata/properties/metaAttributes" ct:_="" ma:_="" ma:contentTypeName="Document" ma:contentTypeID="0x01010075D42EA7BB2BBF49AA0FEFFF9433D259" ma:contentTypeVersion="15" ma:contentTypeDescription="Create a new document." ma:contentTypeScope="" ma:versionID="2578907005a0ab3e386f248f68dce009">
   <xsd:schema xmlns:xsd="http://www.w3.org/2001/XMLSchema" xmlns:xs="http://www.w3.org/2001/XMLSchema" xmlns:p="http://schemas.microsoft.com/office/2006/metadata/properties" xmlns:ns2="414e5bca-a02e-4703-a2f6-b804edbbbde5" xmlns:ns3="355cb253-f107-4e7e-81be-4174c03877e3" targetNamespace="http://schemas.microsoft.com/office/2006/metadata/properties" ma:root="true" ma:fieldsID="32c9bf7a146315f8955c282494d18a5f" ns2:_="" ns3:_="">
     <xsd:import namespace="414e5bca-a02e-4703-a2f6-b804edbbbde5"/>
@@ -5937,29 +6049,26 @@
 </ct:contentTypeSchema>
 </file>
 
-<file path=customXml/item2.xml><?xml version="1.0" encoding="utf-8"?>
-<?mso-contentType ?>
-<FormTemplates xmlns="http://schemas.microsoft.com/sharepoint/v3/contenttype/forms">
-  <Display>DocumentLibraryForm</Display>
-  <Edit>DocumentLibraryForm</Edit>
-  <New>DocumentLibraryForm</New>
-</FormTemplates>
+<file path=customXml/itemProps1.xml><?xml version="1.0" encoding="utf-8"?>
+<ds:datastoreItem xmlns:ds="http://schemas.openxmlformats.org/officeDocument/2006/customXml" ds:itemID="{878A76FC-E10A-49F6-A64B-726F0103330E}">
+  <ds:schemaRefs>
+    <ds:schemaRef ds:uri="http://schemas.microsoft.com/sharepoint/v3/contenttype/forms"/>
+  </ds:schemaRefs>
+</ds:datastoreItem>
 </file>
 
-<file path=customXml/item3.xml><?xml version="1.0" encoding="utf-8"?>
-<p:properties xmlns:p="http://schemas.microsoft.com/office/2006/metadata/properties" xmlns:xsi="http://www.w3.org/2001/XMLSchema-instance" xmlns:pc="http://schemas.microsoft.com/office/infopath/2007/PartnerControls">
-  <documentManagement>
-    <TaxCatchAll xmlns="355cb253-f107-4e7e-81be-4174c03877e3" xsi:nil="true"/>
-    <No xmlns="414e5bca-a02e-4703-a2f6-b804edbbbde5">1</No>
-    <TemplateName xmlns="414e5bca-a02e-4703-a2f6-b804edbbbde5" xsi:nil="true"/>
-    <lcf76f155ced4ddcb4097134ff3c332f xmlns="414e5bca-a02e-4703-a2f6-b804edbbbde5">
-      <Terms xmlns="http://schemas.microsoft.com/office/infopath/2007/PartnerControls"/>
-    </lcf76f155ced4ddcb4097134ff3c332f>
-  </documentManagement>
-</p:properties>
+<file path=customXml/itemProps2.xml><?xml version="1.0" encoding="utf-8"?>
+<ds:datastoreItem xmlns:ds="http://schemas.openxmlformats.org/officeDocument/2006/customXml" ds:itemID="{EFFDD478-BA9A-4FB1-9B40-D89A5B8E91F4}">
+  <ds:schemaRefs>
+    <ds:schemaRef ds:uri="http://schemas.microsoft.com/office/2006/metadata/properties"/>
+    <ds:schemaRef ds:uri="http://schemas.microsoft.com/office/infopath/2007/PartnerControls"/>
+    <ds:schemaRef ds:uri="355cb253-f107-4e7e-81be-4174c03877e3"/>
+    <ds:schemaRef ds:uri="414e5bca-a02e-4703-a2f6-b804edbbbde5"/>
+  </ds:schemaRefs>
+</ds:datastoreItem>
 </file>
 
-<file path=customXml/itemProps1.xml><?xml version="1.0" encoding="utf-8"?>
+<file path=customXml/itemProps3.xml><?xml version="1.0" encoding="utf-8"?>
 <ds:datastoreItem xmlns:ds="http://schemas.openxmlformats.org/officeDocument/2006/customXml" ds:itemID="{D701C7FE-6A2F-41BC-B718-FFCCD620BF83}">
   <ds:schemaRefs>
     <ds:schemaRef ds:uri="http://schemas.microsoft.com/office/2006/metadata/contentType"/>
@@ -5976,23 +6085,4 @@
     <ds:schemaRef ds:uri="http://schemas.microsoft.com/internal/obd"/>
   </ds:schemaRefs>
 </ds:datastoreItem>
-</file>
-
-<file path=customXml/itemProps2.xml><?xml version="1.0" encoding="utf-8"?>
-<ds:datastoreItem xmlns:ds="http://schemas.openxmlformats.org/officeDocument/2006/customXml" ds:itemID="{878A76FC-E10A-49F6-A64B-726F0103330E}">
-  <ds:schemaRefs>
-    <ds:schemaRef ds:uri="http://schemas.microsoft.com/sharepoint/v3/contenttype/forms"/>
-  </ds:schemaRefs>
-</ds:datastoreItem>
-</file>
-
-<file path=customXml/itemProps3.xml><?xml version="1.0" encoding="utf-8"?>
-<ds:datastoreItem xmlns:ds="http://schemas.openxmlformats.org/officeDocument/2006/customXml" ds:itemID="{EFFDD478-BA9A-4FB1-9B40-D89A5B8E91F4}">
-  <ds:schemaRefs>
-    <ds:schemaRef ds:uri="http://schemas.microsoft.com/office/2006/metadata/properties"/>
-    <ds:schemaRef ds:uri="http://schemas.microsoft.com/office/infopath/2007/PartnerControls"/>
-    <ds:schemaRef ds:uri="355cb253-f107-4e7e-81be-4174c03877e3"/>
-    <ds:schemaRef ds:uri="414e5bca-a02e-4703-a2f6-b804edbbbde5"/>
-  </ds:schemaRefs>
-</ds:datastoreItem>
 </file>
</xml_diff>